<commit_message>
Added bit manipulation questions
</commit_message>
<xml_diff>
--- a/Shorts.docx
+++ b/Shorts.docx
@@ -17,55 +17,6 @@
         <w:t>NUMBERS</w:t>
       </w:r>
     </w:p>
-    <w:p/>
-    <w:p/>
-    <w:p/>
-    <w:p/>
-    <w:p/>
-    <w:p/>
-    <w:p/>
-    <w:p/>
-    <w:p/>
-    <w:p/>
-    <w:p/>
-    <w:p/>
-    <w:p/>
-    <w:p/>
-    <w:p/>
-    <w:p/>
-    <w:p/>
-    <w:p/>
-    <w:p/>
-    <w:p/>
-    <w:p/>
-    <w:p/>
-    <w:p/>
-    <w:p/>
-    <w:p/>
-    <w:p/>
-    <w:p/>
-    <w:p/>
-    <w:p/>
-    <w:p/>
-    <w:p/>
-    <w:p/>
-    <w:p>
-      <w:pPr>
-        <w:pStyle w:val="Heading1"/>
-        <w:jc w:val="center"/>
-        <w:rPr>
-          <w:sz w:val="40"/>
-        </w:rPr>
-      </w:pPr>
-      <w:r>
-        <w:rPr>
-          <w:sz w:val="40"/>
-        </w:rPr>
-        <w:lastRenderedPageBreak/>
-        <w:t>Arrays</w:t>
-      </w:r>
-    </w:p>
-    <w:p/>
     <w:p/>
     <w:p>
       <w:r>
@@ -78,30 +29,974 @@
             <w:b/>
             <w:bCs/>
           </w:rPr>
-          <w:t>Special Array</w:t>
+          <w:t>645. Set Mismatch</w:t>
         </w:r>
+      </w:hyperlink>
+    </w:p>
+    <w:p>
+      <w:pPr>
+        <w:shd w:val="clear" w:color="auto" w:fill="1F1F1F"/>
+        <w:spacing w:line="285" w:lineRule="atLeast"/>
+        <w:rPr>
+          <w:rFonts w:ascii="Consolas" w:hAnsi="Consolas"/>
+          <w:color w:val="CCCCCC"/>
+          <w:sz w:val="21"/>
+          <w:szCs w:val="21"/>
+        </w:rPr>
+      </w:pPr>
+      <w:proofErr w:type="gramStart"/>
+      <w:r>
+        <w:rPr>
+          <w:rFonts w:ascii="Consolas" w:hAnsi="Consolas"/>
+          <w:color w:val="569CD6"/>
+          <w:sz w:val="21"/>
+          <w:szCs w:val="21"/>
+        </w:rPr>
+        <w:t>class</w:t>
+      </w:r>
+      <w:proofErr w:type="gramEnd"/>
+      <w:r>
+        <w:rPr>
+          <w:rFonts w:ascii="Consolas" w:hAnsi="Consolas"/>
+          <w:color w:val="CCCCCC"/>
+          <w:sz w:val="21"/>
+          <w:szCs w:val="21"/>
+        </w:rPr>
+        <w:t xml:space="preserve"> </w:t>
+      </w:r>
+      <w:r>
+        <w:rPr>
+          <w:rFonts w:ascii="Consolas" w:hAnsi="Consolas"/>
+          <w:color w:val="4EC9B0"/>
+          <w:sz w:val="21"/>
+          <w:szCs w:val="21"/>
+        </w:rPr>
+        <w:t>Solution</w:t>
+      </w:r>
+      <w:r>
+        <w:rPr>
+          <w:rFonts w:ascii="Consolas" w:hAnsi="Consolas"/>
+          <w:color w:val="CCCCCC"/>
+          <w:sz w:val="21"/>
+          <w:szCs w:val="21"/>
+        </w:rPr>
+        <w:t>:</w:t>
+      </w:r>
+    </w:p>
+    <w:p>
+      <w:pPr>
+        <w:shd w:val="clear" w:color="auto" w:fill="1F1F1F"/>
+        <w:spacing w:line="285" w:lineRule="atLeast"/>
+        <w:rPr>
+          <w:rFonts w:ascii="Consolas" w:hAnsi="Consolas"/>
+          <w:color w:val="CCCCCC"/>
+          <w:sz w:val="21"/>
+          <w:szCs w:val="21"/>
+        </w:rPr>
+      </w:pPr>
+      <w:r>
+        <w:rPr>
+          <w:rFonts w:ascii="Consolas" w:hAnsi="Consolas"/>
+          <w:color w:val="CCCCCC"/>
+          <w:sz w:val="21"/>
+          <w:szCs w:val="21"/>
+        </w:rPr>
+        <w:t xml:space="preserve">    </w:t>
+      </w:r>
+      <w:proofErr w:type="spellStart"/>
+      <w:proofErr w:type="gramStart"/>
+      <w:r>
+        <w:rPr>
+          <w:rFonts w:ascii="Consolas" w:hAnsi="Consolas"/>
+          <w:color w:val="569CD6"/>
+          <w:sz w:val="21"/>
+          <w:szCs w:val="21"/>
+        </w:rPr>
+        <w:t>def</w:t>
+      </w:r>
+      <w:proofErr w:type="spellEnd"/>
+      <w:proofErr w:type="gramEnd"/>
+      <w:r>
+        <w:rPr>
+          <w:rFonts w:ascii="Consolas" w:hAnsi="Consolas"/>
+          <w:color w:val="CCCCCC"/>
+          <w:sz w:val="21"/>
+          <w:szCs w:val="21"/>
+        </w:rPr>
+        <w:t xml:space="preserve"> </w:t>
+      </w:r>
+      <w:proofErr w:type="spellStart"/>
+      <w:r>
+        <w:rPr>
+          <w:rFonts w:ascii="Consolas" w:hAnsi="Consolas"/>
+          <w:color w:val="DCDCAA"/>
+          <w:sz w:val="21"/>
+          <w:szCs w:val="21"/>
+        </w:rPr>
+        <w:t>findErrorNums</w:t>
+      </w:r>
+      <w:proofErr w:type="spellEnd"/>
+      <w:r>
+        <w:rPr>
+          <w:rFonts w:ascii="Consolas" w:hAnsi="Consolas"/>
+          <w:color w:val="CCCCCC"/>
+          <w:sz w:val="21"/>
+          <w:szCs w:val="21"/>
+        </w:rPr>
+        <w:t>(</w:t>
+      </w:r>
+      <w:r>
+        <w:rPr>
+          <w:rFonts w:ascii="Consolas" w:hAnsi="Consolas"/>
+          <w:color w:val="9CDCFE"/>
+          <w:sz w:val="21"/>
+          <w:szCs w:val="21"/>
+        </w:rPr>
+        <w:t>self</w:t>
+      </w:r>
+      <w:r>
+        <w:rPr>
+          <w:rFonts w:ascii="Consolas" w:hAnsi="Consolas"/>
+          <w:color w:val="CCCCCC"/>
+          <w:sz w:val="21"/>
+          <w:szCs w:val="21"/>
+        </w:rPr>
+        <w:t xml:space="preserve">, </w:t>
+      </w:r>
+      <w:proofErr w:type="spellStart"/>
+      <w:r>
+        <w:rPr>
+          <w:rFonts w:ascii="Consolas" w:hAnsi="Consolas"/>
+          <w:color w:val="9CDCFE"/>
+          <w:sz w:val="21"/>
+          <w:szCs w:val="21"/>
+        </w:rPr>
+        <w:t>nums</w:t>
+      </w:r>
+      <w:proofErr w:type="spellEnd"/>
+      <w:r>
+        <w:rPr>
+          <w:rFonts w:ascii="Consolas" w:hAnsi="Consolas"/>
+          <w:color w:val="CCCCCC"/>
+          <w:sz w:val="21"/>
+          <w:szCs w:val="21"/>
+        </w:rPr>
+        <w:t>: List[</w:t>
+      </w:r>
+      <w:proofErr w:type="spellStart"/>
+      <w:r>
+        <w:rPr>
+          <w:rFonts w:ascii="Consolas" w:hAnsi="Consolas"/>
+          <w:color w:val="4EC9B0"/>
+          <w:sz w:val="21"/>
+          <w:szCs w:val="21"/>
+        </w:rPr>
+        <w:t>int</w:t>
+      </w:r>
+      <w:proofErr w:type="spellEnd"/>
+      <w:r>
+        <w:rPr>
+          <w:rFonts w:ascii="Consolas" w:hAnsi="Consolas"/>
+          <w:color w:val="CCCCCC"/>
+          <w:sz w:val="21"/>
+          <w:szCs w:val="21"/>
+        </w:rPr>
+        <w:t>]) -&gt; List[</w:t>
+      </w:r>
+      <w:proofErr w:type="spellStart"/>
+      <w:r>
+        <w:rPr>
+          <w:rFonts w:ascii="Consolas" w:hAnsi="Consolas"/>
+          <w:color w:val="4EC9B0"/>
+          <w:sz w:val="21"/>
+          <w:szCs w:val="21"/>
+        </w:rPr>
+        <w:t>int</w:t>
+      </w:r>
+      <w:proofErr w:type="spellEnd"/>
+      <w:r>
+        <w:rPr>
+          <w:rFonts w:ascii="Consolas" w:hAnsi="Consolas"/>
+          <w:color w:val="CCCCCC"/>
+          <w:sz w:val="21"/>
+          <w:szCs w:val="21"/>
+        </w:rPr>
+        <w:t>]:</w:t>
+      </w:r>
+    </w:p>
+    <w:p>
+      <w:pPr>
+        <w:shd w:val="clear" w:color="auto" w:fill="1F1F1F"/>
+        <w:spacing w:line="285" w:lineRule="atLeast"/>
+        <w:rPr>
+          <w:rFonts w:ascii="Consolas" w:hAnsi="Consolas"/>
+          <w:color w:val="CCCCCC"/>
+          <w:sz w:val="21"/>
+          <w:szCs w:val="21"/>
+        </w:rPr>
+      </w:pPr>
+      <w:r>
+        <w:rPr>
+          <w:rFonts w:ascii="Consolas" w:hAnsi="Consolas"/>
+          <w:color w:val="CCCCCC"/>
+          <w:sz w:val="21"/>
+          <w:szCs w:val="21"/>
+        </w:rPr>
+        <w:t xml:space="preserve">        </w:t>
+      </w:r>
+      <w:r>
+        <w:rPr>
+          <w:rFonts w:ascii="Consolas" w:hAnsi="Consolas"/>
+          <w:color w:val="9CDCFE"/>
+          <w:sz w:val="21"/>
+          <w:szCs w:val="21"/>
+        </w:rPr>
+        <w:t>n</w:t>
+      </w:r>
+      <w:r>
+        <w:rPr>
+          <w:rFonts w:ascii="Consolas" w:hAnsi="Consolas"/>
+          <w:color w:val="CCCCCC"/>
+          <w:sz w:val="21"/>
+          <w:szCs w:val="21"/>
+        </w:rPr>
+        <w:t xml:space="preserve"> </w:t>
+      </w:r>
+      <w:r>
+        <w:rPr>
+          <w:rFonts w:ascii="Consolas" w:hAnsi="Consolas"/>
+          <w:color w:val="D4D4D4"/>
+          <w:sz w:val="21"/>
+          <w:szCs w:val="21"/>
+        </w:rPr>
+        <w:t>=</w:t>
+      </w:r>
+      <w:r>
+        <w:rPr>
+          <w:rFonts w:ascii="Consolas" w:hAnsi="Consolas"/>
+          <w:color w:val="CCCCCC"/>
+          <w:sz w:val="21"/>
+          <w:szCs w:val="21"/>
+        </w:rPr>
+        <w:t xml:space="preserve"> </w:t>
+      </w:r>
+      <w:proofErr w:type="spellStart"/>
+      <w:proofErr w:type="gramStart"/>
+      <w:r>
+        <w:rPr>
+          <w:rFonts w:ascii="Consolas" w:hAnsi="Consolas"/>
+          <w:color w:val="DCDCAA"/>
+          <w:sz w:val="21"/>
+          <w:szCs w:val="21"/>
+        </w:rPr>
+        <w:t>len</w:t>
+      </w:r>
+      <w:proofErr w:type="spellEnd"/>
+      <w:r>
+        <w:rPr>
+          <w:rFonts w:ascii="Consolas" w:hAnsi="Consolas"/>
+          <w:color w:val="CCCCCC"/>
+          <w:sz w:val="21"/>
+          <w:szCs w:val="21"/>
+        </w:rPr>
+        <w:t>(</w:t>
+      </w:r>
+      <w:proofErr w:type="spellStart"/>
+      <w:proofErr w:type="gramEnd"/>
+      <w:r>
+        <w:rPr>
+          <w:rFonts w:ascii="Consolas" w:hAnsi="Consolas"/>
+          <w:color w:val="9CDCFE"/>
+          <w:sz w:val="21"/>
+          <w:szCs w:val="21"/>
+        </w:rPr>
+        <w:t>nums</w:t>
+      </w:r>
+      <w:proofErr w:type="spellEnd"/>
+      <w:r>
+        <w:rPr>
+          <w:rFonts w:ascii="Consolas" w:hAnsi="Consolas"/>
+          <w:color w:val="CCCCCC"/>
+          <w:sz w:val="21"/>
+          <w:szCs w:val="21"/>
+        </w:rPr>
+        <w:t>)</w:t>
+      </w:r>
+    </w:p>
+    <w:p>
+      <w:pPr>
+        <w:shd w:val="clear" w:color="auto" w:fill="1F1F1F"/>
+        <w:spacing w:line="285" w:lineRule="atLeast"/>
+        <w:rPr>
+          <w:rFonts w:ascii="Consolas" w:hAnsi="Consolas"/>
+          <w:color w:val="CCCCCC"/>
+          <w:sz w:val="21"/>
+          <w:szCs w:val="21"/>
+        </w:rPr>
+      </w:pPr>
+      <w:r>
+        <w:rPr>
+          <w:rFonts w:ascii="Consolas" w:hAnsi="Consolas"/>
+          <w:color w:val="CCCCCC"/>
+          <w:sz w:val="21"/>
+          <w:szCs w:val="21"/>
+        </w:rPr>
+        <w:t xml:space="preserve">        </w:t>
+      </w:r>
+      <w:proofErr w:type="spellStart"/>
+      <w:r>
+        <w:rPr>
+          <w:rFonts w:ascii="Consolas" w:hAnsi="Consolas"/>
+          <w:color w:val="9CDCFE"/>
+          <w:sz w:val="21"/>
+          <w:szCs w:val="21"/>
+        </w:rPr>
+        <w:t>nums_set</w:t>
+      </w:r>
+      <w:proofErr w:type="spellEnd"/>
+      <w:r>
+        <w:rPr>
+          <w:rFonts w:ascii="Consolas" w:hAnsi="Consolas"/>
+          <w:color w:val="CCCCCC"/>
+          <w:sz w:val="21"/>
+          <w:szCs w:val="21"/>
+        </w:rPr>
+        <w:t xml:space="preserve"> </w:t>
+      </w:r>
+      <w:r>
+        <w:rPr>
+          <w:rFonts w:ascii="Consolas" w:hAnsi="Consolas"/>
+          <w:color w:val="D4D4D4"/>
+          <w:sz w:val="21"/>
+          <w:szCs w:val="21"/>
+        </w:rPr>
+        <w:t>=</w:t>
+      </w:r>
+      <w:r>
+        <w:rPr>
+          <w:rFonts w:ascii="Consolas" w:hAnsi="Consolas"/>
+          <w:color w:val="CCCCCC"/>
+          <w:sz w:val="21"/>
+          <w:szCs w:val="21"/>
+        </w:rPr>
+        <w:t xml:space="preserve"> </w:t>
+      </w:r>
+      <w:proofErr w:type="gramStart"/>
+      <w:r>
+        <w:rPr>
+          <w:rFonts w:ascii="Consolas" w:hAnsi="Consolas"/>
+          <w:color w:val="4EC9B0"/>
+          <w:sz w:val="21"/>
+          <w:szCs w:val="21"/>
+        </w:rPr>
+        <w:t>set</w:t>
+      </w:r>
+      <w:r>
+        <w:rPr>
+          <w:rFonts w:ascii="Consolas" w:hAnsi="Consolas"/>
+          <w:color w:val="CCCCCC"/>
+          <w:sz w:val="21"/>
+          <w:szCs w:val="21"/>
+        </w:rPr>
+        <w:t>(</w:t>
+      </w:r>
+      <w:proofErr w:type="spellStart"/>
+      <w:proofErr w:type="gramEnd"/>
+      <w:r>
+        <w:rPr>
+          <w:rFonts w:ascii="Consolas" w:hAnsi="Consolas"/>
+          <w:color w:val="9CDCFE"/>
+          <w:sz w:val="21"/>
+          <w:szCs w:val="21"/>
+        </w:rPr>
+        <w:t>nums</w:t>
+      </w:r>
+      <w:proofErr w:type="spellEnd"/>
+      <w:r>
+        <w:rPr>
+          <w:rFonts w:ascii="Consolas" w:hAnsi="Consolas"/>
+          <w:color w:val="CCCCCC"/>
+          <w:sz w:val="21"/>
+          <w:szCs w:val="21"/>
+        </w:rPr>
+        <w:t>)  </w:t>
+      </w:r>
+    </w:p>
+    <w:p>
+      <w:pPr>
+        <w:shd w:val="clear" w:color="auto" w:fill="1F1F1F"/>
+        <w:spacing w:line="285" w:lineRule="atLeast"/>
+        <w:rPr>
+          <w:rFonts w:ascii="Consolas" w:hAnsi="Consolas"/>
+          <w:color w:val="CCCCCC"/>
+          <w:sz w:val="21"/>
+          <w:szCs w:val="21"/>
+        </w:rPr>
+      </w:pPr>
+      <w:r>
+        <w:rPr>
+          <w:rFonts w:ascii="Consolas" w:hAnsi="Consolas"/>
+          <w:color w:val="CCCCCC"/>
+          <w:sz w:val="21"/>
+          <w:szCs w:val="21"/>
+        </w:rPr>
+        <w:t xml:space="preserve">        </w:t>
+      </w:r>
+      <w:r>
+        <w:rPr>
+          <w:rFonts w:ascii="Consolas" w:hAnsi="Consolas"/>
+          <w:color w:val="9CDCFE"/>
+          <w:sz w:val="21"/>
+          <w:szCs w:val="21"/>
+        </w:rPr>
+        <w:t>s1</w:t>
+      </w:r>
+      <w:r>
+        <w:rPr>
+          <w:rFonts w:ascii="Consolas" w:hAnsi="Consolas"/>
+          <w:color w:val="CCCCCC"/>
+          <w:sz w:val="21"/>
+          <w:szCs w:val="21"/>
+        </w:rPr>
+        <w:t xml:space="preserve"> </w:t>
+      </w:r>
+      <w:r>
+        <w:rPr>
+          <w:rFonts w:ascii="Consolas" w:hAnsi="Consolas"/>
+          <w:color w:val="D4D4D4"/>
+          <w:sz w:val="21"/>
+          <w:szCs w:val="21"/>
+        </w:rPr>
+        <w:t>=</w:t>
+      </w:r>
+      <w:r>
+        <w:rPr>
+          <w:rFonts w:ascii="Consolas" w:hAnsi="Consolas"/>
+          <w:color w:val="CCCCCC"/>
+          <w:sz w:val="21"/>
+          <w:szCs w:val="21"/>
+        </w:rPr>
+        <w:t xml:space="preserve"> </w:t>
+      </w:r>
+      <w:proofErr w:type="gramStart"/>
+      <w:r>
+        <w:rPr>
+          <w:rFonts w:ascii="Consolas" w:hAnsi="Consolas"/>
+          <w:color w:val="DCDCAA"/>
+          <w:sz w:val="21"/>
+          <w:szCs w:val="21"/>
+        </w:rPr>
+        <w:t>sum</w:t>
+      </w:r>
+      <w:r>
+        <w:rPr>
+          <w:rFonts w:ascii="Consolas" w:hAnsi="Consolas"/>
+          <w:color w:val="CCCCCC"/>
+          <w:sz w:val="21"/>
+          <w:szCs w:val="21"/>
+        </w:rPr>
+        <w:t>(</w:t>
+      </w:r>
+      <w:proofErr w:type="spellStart"/>
+      <w:proofErr w:type="gramEnd"/>
+      <w:r>
+        <w:rPr>
+          <w:rFonts w:ascii="Consolas" w:hAnsi="Consolas"/>
+          <w:color w:val="9CDCFE"/>
+          <w:sz w:val="21"/>
+          <w:szCs w:val="21"/>
+        </w:rPr>
+        <w:t>nums_set</w:t>
+      </w:r>
+      <w:proofErr w:type="spellEnd"/>
+      <w:r>
+        <w:rPr>
+          <w:rFonts w:ascii="Consolas" w:hAnsi="Consolas"/>
+          <w:color w:val="CCCCCC"/>
+          <w:sz w:val="21"/>
+          <w:szCs w:val="21"/>
+        </w:rPr>
+        <w:t xml:space="preserve">)         </w:t>
+      </w:r>
+      <w:r>
+        <w:rPr>
+          <w:rFonts w:ascii="Consolas" w:hAnsi="Consolas"/>
+          <w:color w:val="6A9955"/>
+          <w:sz w:val="21"/>
+          <w:szCs w:val="21"/>
+        </w:rPr>
+        <w:t>#sum of set</w:t>
+      </w:r>
+    </w:p>
+    <w:p>
+      <w:pPr>
+        <w:shd w:val="clear" w:color="auto" w:fill="1F1F1F"/>
+        <w:spacing w:line="285" w:lineRule="atLeast"/>
+        <w:rPr>
+          <w:rFonts w:ascii="Consolas" w:hAnsi="Consolas"/>
+          <w:color w:val="CCCCCC"/>
+          <w:sz w:val="21"/>
+          <w:szCs w:val="21"/>
+        </w:rPr>
+      </w:pPr>
+      <w:r>
+        <w:rPr>
+          <w:rFonts w:ascii="Consolas" w:hAnsi="Consolas"/>
+          <w:color w:val="CCCCCC"/>
+          <w:sz w:val="21"/>
+          <w:szCs w:val="21"/>
+        </w:rPr>
+        <w:t xml:space="preserve">        </w:t>
+      </w:r>
+      <w:r>
+        <w:rPr>
+          <w:rFonts w:ascii="Consolas" w:hAnsi="Consolas"/>
+          <w:color w:val="9CDCFE"/>
+          <w:sz w:val="21"/>
+          <w:szCs w:val="21"/>
+        </w:rPr>
+        <w:t>s</w:t>
+      </w:r>
+      <w:r>
+        <w:rPr>
+          <w:rFonts w:ascii="Consolas" w:hAnsi="Consolas"/>
+          <w:color w:val="CCCCCC"/>
+          <w:sz w:val="21"/>
+          <w:szCs w:val="21"/>
+        </w:rPr>
+        <w:t xml:space="preserve"> </w:t>
+      </w:r>
+      <w:r>
+        <w:rPr>
+          <w:rFonts w:ascii="Consolas" w:hAnsi="Consolas"/>
+          <w:color w:val="D4D4D4"/>
+          <w:sz w:val="21"/>
+          <w:szCs w:val="21"/>
+        </w:rPr>
+        <w:t>=</w:t>
+      </w:r>
+      <w:r>
+        <w:rPr>
+          <w:rFonts w:ascii="Consolas" w:hAnsi="Consolas"/>
+          <w:color w:val="CCCCCC"/>
+          <w:sz w:val="21"/>
+          <w:szCs w:val="21"/>
+        </w:rPr>
+        <w:t xml:space="preserve"> </w:t>
+      </w:r>
+      <w:proofErr w:type="gramStart"/>
+      <w:r>
+        <w:rPr>
+          <w:rFonts w:ascii="Consolas" w:hAnsi="Consolas"/>
+          <w:color w:val="DCDCAA"/>
+          <w:sz w:val="21"/>
+          <w:szCs w:val="21"/>
+        </w:rPr>
+        <w:t>sum</w:t>
+      </w:r>
+      <w:r>
+        <w:rPr>
+          <w:rFonts w:ascii="Consolas" w:hAnsi="Consolas"/>
+          <w:color w:val="CCCCCC"/>
+          <w:sz w:val="21"/>
+          <w:szCs w:val="21"/>
+        </w:rPr>
+        <w:t>(</w:t>
+      </w:r>
+      <w:proofErr w:type="spellStart"/>
+      <w:proofErr w:type="gramEnd"/>
+      <w:r>
+        <w:rPr>
+          <w:rFonts w:ascii="Consolas" w:hAnsi="Consolas"/>
+          <w:color w:val="9CDCFE"/>
+          <w:sz w:val="21"/>
+          <w:szCs w:val="21"/>
+        </w:rPr>
+        <w:t>nums</w:t>
+      </w:r>
+      <w:proofErr w:type="spellEnd"/>
+      <w:r>
+        <w:rPr>
+          <w:rFonts w:ascii="Consolas" w:hAnsi="Consolas"/>
+          <w:color w:val="CCCCCC"/>
+          <w:sz w:val="21"/>
+          <w:szCs w:val="21"/>
+        </w:rPr>
+        <w:t>)              </w:t>
+      </w:r>
+      <w:r>
+        <w:rPr>
+          <w:rFonts w:ascii="Consolas" w:hAnsi="Consolas"/>
+          <w:color w:val="6A9955"/>
+          <w:sz w:val="21"/>
+          <w:szCs w:val="21"/>
+        </w:rPr>
+        <w:t xml:space="preserve">#sum of </w:t>
+      </w:r>
+      <w:proofErr w:type="spellStart"/>
+      <w:r>
+        <w:rPr>
+          <w:rFonts w:ascii="Consolas" w:hAnsi="Consolas"/>
+          <w:color w:val="6A9955"/>
+          <w:sz w:val="21"/>
+          <w:szCs w:val="21"/>
+        </w:rPr>
+        <w:t>nums</w:t>
+      </w:r>
+      <w:proofErr w:type="spellEnd"/>
+    </w:p>
+    <w:p>
+      <w:pPr>
+        <w:shd w:val="clear" w:color="auto" w:fill="1F1F1F"/>
+        <w:spacing w:line="285" w:lineRule="atLeast"/>
+        <w:rPr>
+          <w:rFonts w:ascii="Consolas" w:hAnsi="Consolas"/>
+          <w:color w:val="CCCCCC"/>
+          <w:sz w:val="21"/>
+          <w:szCs w:val="21"/>
+        </w:rPr>
+      </w:pPr>
+      <w:r>
+        <w:rPr>
+          <w:rFonts w:ascii="Consolas" w:hAnsi="Consolas"/>
+          <w:color w:val="CCCCCC"/>
+          <w:sz w:val="21"/>
+          <w:szCs w:val="21"/>
+        </w:rPr>
+        <w:t xml:space="preserve">        </w:t>
+      </w:r>
+      <w:proofErr w:type="gramStart"/>
+      <w:r>
+        <w:rPr>
+          <w:rFonts w:ascii="Consolas" w:hAnsi="Consolas"/>
+          <w:color w:val="9CDCFE"/>
+          <w:sz w:val="21"/>
+          <w:szCs w:val="21"/>
+        </w:rPr>
+        <w:t>expected</w:t>
+      </w:r>
+      <w:proofErr w:type="gramEnd"/>
+      <w:r>
+        <w:rPr>
+          <w:rFonts w:ascii="Consolas" w:hAnsi="Consolas"/>
+          <w:color w:val="CCCCCC"/>
+          <w:sz w:val="21"/>
+          <w:szCs w:val="21"/>
+        </w:rPr>
+        <w:t xml:space="preserve"> </w:t>
+      </w:r>
+      <w:r>
+        <w:rPr>
+          <w:rFonts w:ascii="Consolas" w:hAnsi="Consolas"/>
+          <w:color w:val="D4D4D4"/>
+          <w:sz w:val="21"/>
+          <w:szCs w:val="21"/>
+        </w:rPr>
+        <w:t>=</w:t>
+      </w:r>
+      <w:r>
+        <w:rPr>
+          <w:rFonts w:ascii="Consolas" w:hAnsi="Consolas"/>
+          <w:color w:val="CCCCCC"/>
+          <w:sz w:val="21"/>
+          <w:szCs w:val="21"/>
+        </w:rPr>
+        <w:t xml:space="preserve"> (</w:t>
+      </w:r>
+      <w:r>
+        <w:rPr>
+          <w:rFonts w:ascii="Consolas" w:hAnsi="Consolas"/>
+          <w:color w:val="9CDCFE"/>
+          <w:sz w:val="21"/>
+          <w:szCs w:val="21"/>
+        </w:rPr>
+        <w:t>n</w:t>
+      </w:r>
+      <w:r>
+        <w:rPr>
+          <w:rFonts w:ascii="Consolas" w:hAnsi="Consolas"/>
+          <w:color w:val="D4D4D4"/>
+          <w:sz w:val="21"/>
+          <w:szCs w:val="21"/>
+        </w:rPr>
+        <w:t>*</w:t>
+      </w:r>
+      <w:r>
+        <w:rPr>
+          <w:rFonts w:ascii="Consolas" w:hAnsi="Consolas"/>
+          <w:color w:val="CCCCCC"/>
+          <w:sz w:val="21"/>
+          <w:szCs w:val="21"/>
+        </w:rPr>
+        <w:t>(</w:t>
+      </w:r>
+      <w:r>
+        <w:rPr>
+          <w:rFonts w:ascii="Consolas" w:hAnsi="Consolas"/>
+          <w:color w:val="9CDCFE"/>
+          <w:sz w:val="21"/>
+          <w:szCs w:val="21"/>
+        </w:rPr>
+        <w:t>n</w:t>
+      </w:r>
+      <w:r>
+        <w:rPr>
+          <w:rFonts w:ascii="Consolas" w:hAnsi="Consolas"/>
+          <w:color w:val="D4D4D4"/>
+          <w:sz w:val="21"/>
+          <w:szCs w:val="21"/>
+        </w:rPr>
+        <w:t>+</w:t>
+      </w:r>
+      <w:r>
+        <w:rPr>
+          <w:rFonts w:ascii="Consolas" w:hAnsi="Consolas"/>
+          <w:color w:val="B5CEA8"/>
+          <w:sz w:val="21"/>
+          <w:szCs w:val="21"/>
+        </w:rPr>
+        <w:t>1</w:t>
+      </w:r>
+      <w:r>
+        <w:rPr>
+          <w:rFonts w:ascii="Consolas" w:hAnsi="Consolas"/>
+          <w:color w:val="CCCCCC"/>
+          <w:sz w:val="21"/>
+          <w:szCs w:val="21"/>
+        </w:rPr>
+        <w:t>))</w:t>
+      </w:r>
+      <w:r>
+        <w:rPr>
+          <w:rFonts w:ascii="Consolas" w:hAnsi="Consolas"/>
+          <w:color w:val="D4D4D4"/>
+          <w:sz w:val="21"/>
+          <w:szCs w:val="21"/>
+        </w:rPr>
+        <w:t>//</w:t>
+      </w:r>
+      <w:r>
+        <w:rPr>
+          <w:rFonts w:ascii="Consolas" w:hAnsi="Consolas"/>
+          <w:color w:val="B5CEA8"/>
+          <w:sz w:val="21"/>
+          <w:szCs w:val="21"/>
+        </w:rPr>
+        <w:t>2</w:t>
+      </w:r>
+      <w:r>
+        <w:rPr>
+          <w:rFonts w:ascii="Consolas" w:hAnsi="Consolas"/>
+          <w:color w:val="CCCCCC"/>
+          <w:sz w:val="21"/>
+          <w:szCs w:val="21"/>
+        </w:rPr>
+        <w:t xml:space="preserve">    </w:t>
+      </w:r>
+      <w:r>
+        <w:rPr>
+          <w:rFonts w:ascii="Consolas" w:hAnsi="Consolas"/>
+          <w:color w:val="6A9955"/>
+          <w:sz w:val="21"/>
+          <w:szCs w:val="21"/>
+        </w:rPr>
+        <w:t>#expected sum for 1 to n</w:t>
+      </w:r>
+    </w:p>
+    <w:p>
+      <w:pPr>
+        <w:shd w:val="clear" w:color="auto" w:fill="1F1F1F"/>
+        <w:spacing w:line="285" w:lineRule="atLeast"/>
+        <w:rPr>
+          <w:rFonts w:ascii="Consolas" w:hAnsi="Consolas"/>
+          <w:color w:val="CCCCCC"/>
+          <w:sz w:val="21"/>
+          <w:szCs w:val="21"/>
+        </w:rPr>
+      </w:pPr>
+      <w:r>
+        <w:rPr>
+          <w:rFonts w:ascii="Consolas" w:hAnsi="Consolas"/>
+          <w:color w:val="CCCCCC"/>
+          <w:sz w:val="21"/>
+          <w:szCs w:val="21"/>
+        </w:rPr>
+        <w:t xml:space="preserve">        </w:t>
+      </w:r>
+      <w:proofErr w:type="gramStart"/>
+      <w:r>
+        <w:rPr>
+          <w:rFonts w:ascii="Consolas" w:hAnsi="Consolas"/>
+          <w:color w:val="C586C0"/>
+          <w:sz w:val="21"/>
+          <w:szCs w:val="21"/>
+        </w:rPr>
+        <w:t>return</w:t>
+      </w:r>
+      <w:proofErr w:type="gramEnd"/>
+      <w:r>
+        <w:rPr>
+          <w:rFonts w:ascii="Consolas" w:hAnsi="Consolas"/>
+          <w:color w:val="CCCCCC"/>
+          <w:sz w:val="21"/>
+          <w:szCs w:val="21"/>
+        </w:rPr>
+        <w:t xml:space="preserve"> [</w:t>
+      </w:r>
+      <w:r>
+        <w:rPr>
+          <w:rFonts w:ascii="Consolas" w:hAnsi="Consolas"/>
+          <w:color w:val="9CDCFE"/>
+          <w:sz w:val="21"/>
+          <w:szCs w:val="21"/>
+        </w:rPr>
+        <w:t>s</w:t>
+      </w:r>
+      <w:r>
+        <w:rPr>
+          <w:rFonts w:ascii="Consolas" w:hAnsi="Consolas"/>
+          <w:color w:val="D4D4D4"/>
+          <w:sz w:val="21"/>
+          <w:szCs w:val="21"/>
+        </w:rPr>
+        <w:t>-</w:t>
+      </w:r>
+      <w:r>
+        <w:rPr>
+          <w:rFonts w:ascii="Consolas" w:hAnsi="Consolas"/>
+          <w:color w:val="9CDCFE"/>
+          <w:sz w:val="21"/>
+          <w:szCs w:val="21"/>
+        </w:rPr>
+        <w:t>s1</w:t>
+      </w:r>
+      <w:r>
+        <w:rPr>
+          <w:rFonts w:ascii="Consolas" w:hAnsi="Consolas"/>
+          <w:color w:val="CCCCCC"/>
+          <w:sz w:val="21"/>
+          <w:szCs w:val="21"/>
+        </w:rPr>
+        <w:t xml:space="preserve">, </w:t>
+      </w:r>
+      <w:r>
+        <w:rPr>
+          <w:rFonts w:ascii="Consolas" w:hAnsi="Consolas"/>
+          <w:color w:val="9CDCFE"/>
+          <w:sz w:val="21"/>
+          <w:szCs w:val="21"/>
+        </w:rPr>
+        <w:t>expected</w:t>
+      </w:r>
+      <w:r>
+        <w:rPr>
+          <w:rFonts w:ascii="Consolas" w:hAnsi="Consolas"/>
+          <w:color w:val="D4D4D4"/>
+          <w:sz w:val="21"/>
+          <w:szCs w:val="21"/>
+        </w:rPr>
+        <w:t>-</w:t>
+      </w:r>
+      <w:r>
+        <w:rPr>
+          <w:rFonts w:ascii="Consolas" w:hAnsi="Consolas"/>
+          <w:color w:val="9CDCFE"/>
+          <w:sz w:val="21"/>
+          <w:szCs w:val="21"/>
+        </w:rPr>
+        <w:t>s1</w:t>
+      </w:r>
+      <w:r>
+        <w:rPr>
+          <w:rFonts w:ascii="Consolas" w:hAnsi="Consolas"/>
+          <w:color w:val="CCCCCC"/>
+          <w:sz w:val="21"/>
+          <w:szCs w:val="21"/>
+        </w:rPr>
+        <w:t>]</w:t>
+      </w:r>
+    </w:p>
+    <w:p>
+      <w:pPr>
+        <w:shd w:val="clear" w:color="auto" w:fill="1F1F1F"/>
+        <w:spacing w:line="285" w:lineRule="atLeast"/>
+        <w:rPr>
+          <w:rFonts w:ascii="Consolas" w:hAnsi="Consolas"/>
+          <w:color w:val="CCCCCC"/>
+          <w:sz w:val="21"/>
+          <w:szCs w:val="21"/>
+        </w:rPr>
+      </w:pPr>
+    </w:p>
+    <w:p/>
+    <w:p/>
+    <w:p/>
+    <w:p/>
+    <w:p/>
+    <w:p/>
+    <w:p/>
+    <w:p/>
+    <w:p/>
+    <w:p/>
+    <w:p/>
+    <w:p/>
+    <w:p/>
+    <w:p/>
+    <w:p/>
+    <w:p/>
+    <w:p/>
+    <w:p/>
+    <w:p/>
+    <w:p/>
+    <w:p/>
+    <w:p/>
+    <w:p/>
+    <w:p/>
+    <w:p/>
+    <w:p/>
+    <w:p/>
+    <w:p/>
+    <w:p/>
+    <w:p/>
+    <w:p/>
+    <w:p>
+      <w:pPr>
+        <w:pStyle w:val="Heading1"/>
+        <w:jc w:val="center"/>
+        <w:rPr>
+          <w:sz w:val="40"/>
+        </w:rPr>
+      </w:pPr>
+      <w:r>
+        <w:rPr>
+          <w:sz w:val="40"/>
+        </w:rPr>
+        <w:t>Arrays</w:t>
+      </w:r>
+    </w:p>
+    <w:p/>
+    <w:p/>
+    <w:p>
+      <w:r>
+        <w:t xml:space="preserve">Q1. </w:t>
+      </w:r>
+      <w:hyperlink r:id="rId6" w:history="1">
         <w:r>
           <w:rPr>
             <w:rStyle w:val="Hyperlink"/>
             <w:b/>
             <w:bCs/>
           </w:rPr>
-          <w:t xml:space="preserve"> </w:t>
-        </w:r>
-        <w:r>
-          <w:rPr>
-            <w:rStyle w:val="Hyperlink"/>
-            <w:b/>
-            <w:bCs/>
-          </w:rPr>
-          <w:t>I</w:t>
+          <w:t>Special Array I</w:t>
         </w:r>
       </w:hyperlink>
-      <w:bookmarkStart w:id="0" w:name="_GoBack"/>
-      <w:bookmarkEnd w:id="0"/>
-    </w:p>
-    <w:p>
-      <w:r>
+    </w:p>
+    <w:p>
+      <w:r>
+        <w:rPr>
+          <w:noProof/>
+          <w:lang w:eastAsia="en-IN"/>
+        </w:rPr>
         <w:drawing>
           <wp:inline distT="0" distB="0" distL="0" distR="0" wp14:anchorId="1FA527BD" wp14:editId="59E7CAF7">
             <wp:extent cx="3715268" cy="1152686"/>
@@ -118,7 +1013,7 @@
                     <pic:cNvPicPr/>
                   </pic:nvPicPr>
                   <pic:blipFill>
-                    <a:blip r:embed="rId6"/>
+                    <a:blip r:embed="rId7"/>
                     <a:stretch>
                       <a:fillRect/>
                     </a:stretch>
@@ -175,14 +1070,7 @@
         <w:rPr>
           <w:sz w:val="40"/>
         </w:rPr>
-        <w:lastRenderedPageBreak/>
-        <w:t>H</w:t>
-      </w:r>
-      <w:r>
-        <w:rPr>
-          <w:sz w:val="40"/>
-        </w:rPr>
-        <w:t>ashing</w:t>
+        <w:t>Hashing</w:t>
       </w:r>
     </w:p>
     <w:p/>
@@ -191,7 +1079,7 @@
       <w:r>
         <w:t xml:space="preserve">Q1. </w:t>
       </w:r>
-      <w:hyperlink r:id="rId7" w:history="1">
+      <w:hyperlink r:id="rId8" w:history="1">
         <w:r>
           <w:rPr>
             <w:rStyle w:val="Hyperlink"/>
@@ -211,6 +1099,10 @@
     </w:p>
     <w:p>
       <w:r>
+        <w:rPr>
+          <w:noProof/>
+          <w:lang w:eastAsia="en-IN"/>
+        </w:rPr>
         <w:drawing>
           <wp:inline distT="0" distB="0" distL="0" distR="0" wp14:anchorId="63501743" wp14:editId="1E6C9E9D">
             <wp:extent cx="5664425" cy="762519"/>
@@ -227,7 +1119,7 @@
                     <pic:cNvPicPr/>
                   </pic:nvPicPr>
                   <pic:blipFill>
-                    <a:blip r:embed="rId8"/>
+                    <a:blip r:embed="rId9"/>
                     <a:stretch>
                       <a:fillRect/>
                     </a:stretch>
@@ -1493,7 +2385,6 @@
         <w:rPr>
           <w:sz w:val="40"/>
         </w:rPr>
-        <w:lastRenderedPageBreak/>
         <w:t>DYNAMIC PROGRAMMING</w:t>
       </w:r>
     </w:p>
@@ -1503,7 +2394,7 @@
       <w:r>
         <w:t xml:space="preserve">Q1. </w:t>
       </w:r>
-      <w:hyperlink r:id="rId9" w:history="1">
+      <w:hyperlink r:id="rId10" w:history="1">
         <w:r>
           <w:rPr>
             <w:rStyle w:val="Hyperlink"/>
@@ -1536,7 +2427,7 @@
                     <pic:cNvPicPr/>
                   </pic:nvPicPr>
                   <pic:blipFill>
-                    <a:blip r:embed="rId10"/>
+                    <a:blip r:embed="rId11"/>
                     <a:stretch>
                       <a:fillRect/>
                     </a:stretch>
@@ -2493,6 +3384,7 @@
     </w:p>
     <w:p>
       <w:r>
+        <w:lastRenderedPageBreak/>
         <w:t>This </w:t>
       </w:r>
       <w:r>
@@ -2522,11 +3414,12 @@
     <w:p/>
     <w:p/>
     <w:p/>
+    <w:p/>
     <w:p>
       <w:r>
         <w:t xml:space="preserve">Q2. </w:t>
       </w:r>
-      <w:hyperlink r:id="rId11" w:history="1">
+      <w:hyperlink r:id="rId12" w:history="1">
         <w:r>
           <w:rPr>
             <w:rStyle w:val="Hyperlink"/>
@@ -2543,7 +3436,6 @@
           <w:noProof/>
           <w:lang w:eastAsia="en-IN"/>
         </w:rPr>
-        <w:lastRenderedPageBreak/>
         <w:drawing>
           <wp:inline distT="0" distB="0" distL="0" distR="0" wp14:anchorId="31498129" wp14:editId="73F18EDC">
             <wp:extent cx="6645910" cy="1223645"/>
@@ -2560,7 +3452,7 @@
                     <pic:cNvPicPr/>
                   </pic:nvPicPr>
                   <pic:blipFill>
-                    <a:blip r:embed="rId12"/>
+                    <a:blip r:embed="rId13"/>
                     <a:stretch>
                       <a:fillRect/>
                     </a:stretch>
@@ -3436,16 +4328,6 @@
     <w:p/>
     <w:p/>
     <w:p/>
-    <w:p/>
-    <w:p/>
-    <w:p/>
-    <w:p/>
-    <w:p/>
-    <w:p/>
-    <w:p/>
-    <w:p/>
-    <w:p/>
-    <w:p/>
     <w:p>
       <w:pPr>
         <w:pStyle w:val="Heading1"/>
@@ -3467,35 +4349,23 @@
       <w:r>
         <w:t xml:space="preserve">Q1. </w:t>
       </w:r>
-      <w:hyperlink r:id="rId13" w:history="1">
+      <w:hyperlink r:id="rId14" w:history="1">
         <w:r>
           <w:rPr>
             <w:rStyle w:val="Hyperlink"/>
             <w:b/>
             <w:bCs/>
           </w:rPr>
-          <w:t>Last Stone</w:t>
-        </w:r>
-        <w:r>
-          <w:rPr>
-            <w:rStyle w:val="Hyperlink"/>
-            <w:b/>
-            <w:bCs/>
-          </w:rPr>
-          <w:t xml:space="preserve"> </w:t>
-        </w:r>
-        <w:r>
-          <w:rPr>
-            <w:rStyle w:val="Hyperlink"/>
-            <w:b/>
-            <w:bCs/>
-          </w:rPr>
-          <w:t>Weight</w:t>
+          <w:t>Last Stone Weight</w:t>
         </w:r>
       </w:hyperlink>
     </w:p>
     <w:p>
       <w:r>
+        <w:rPr>
+          <w:noProof/>
+          <w:lang w:eastAsia="en-IN"/>
+        </w:rPr>
         <w:drawing>
           <wp:inline distT="0" distB="0" distL="0" distR="0" wp14:anchorId="1C9BB76A" wp14:editId="1CD8152F">
             <wp:extent cx="2943636" cy="2152950"/>
@@ -3512,7 +4382,7 @@
                     <pic:cNvPicPr/>
                   </pic:nvPicPr>
                   <pic:blipFill>
-                    <a:blip r:embed="rId14"/>
+                    <a:blip r:embed="rId15"/>
                     <a:stretch>
                       <a:fillRect/>
                     </a:stretch>
@@ -4910,6 +5780,2206 @@
     <w:p/>
     <w:p/>
     <w:p/>
+    <w:p/>
+    <w:p/>
+    <w:p/>
+    <w:p/>
+    <w:p/>
+    <w:p/>
+    <w:p/>
+    <w:p/>
+    <w:p/>
+    <w:p/>
+    <w:p/>
+    <w:p/>
+    <w:p/>
+    <w:p/>
+    <w:p/>
+    <w:p/>
+    <w:p/>
+    <w:p/>
+    <w:p/>
+    <w:p/>
+    <w:p/>
+    <w:p/>
+    <w:p/>
+    <w:p/>
+    <w:p/>
+    <w:p/>
+    <w:p/>
+    <w:p/>
+    <w:p/>
+    <w:p/>
+    <w:p/>
+    <w:p>
+      <w:pPr>
+        <w:pStyle w:val="Heading1"/>
+        <w:jc w:val="center"/>
+        <w:rPr>
+          <w:sz w:val="40"/>
+        </w:rPr>
+      </w:pPr>
+      <w:r>
+        <w:rPr>
+          <w:sz w:val="40"/>
+        </w:rPr>
+        <w:lastRenderedPageBreak/>
+        <w:t>Bit Manipulation</w:t>
+      </w:r>
+    </w:p>
+    <w:p/>
+    <w:p/>
+    <w:p>
+      <w:r>
+        <w:t xml:space="preserve">Q1. </w:t>
+      </w:r>
+      <w:hyperlink r:id="rId16" w:history="1">
+        <w:r>
+          <w:rPr>
+            <w:rStyle w:val="Hyperlink"/>
+            <w:b/>
+            <w:bCs/>
+          </w:rPr>
+          <w:t xml:space="preserve">Find </w:t>
+        </w:r>
+        <w:proofErr w:type="gramStart"/>
+        <w:r>
+          <w:rPr>
+            <w:rStyle w:val="Hyperlink"/>
+            <w:b/>
+            <w:bCs/>
+          </w:rPr>
+          <w:t>The</w:t>
+        </w:r>
+        <w:proofErr w:type="gramEnd"/>
+        <w:r>
+          <w:rPr>
+            <w:rStyle w:val="Hyperlink"/>
+            <w:b/>
+            <w:bCs/>
+          </w:rPr>
+          <w:t xml:space="preserve"> Original Array of Prefix </w:t>
+        </w:r>
+        <w:proofErr w:type="spellStart"/>
+        <w:r>
+          <w:rPr>
+            <w:rStyle w:val="Hyperlink"/>
+            <w:b/>
+            <w:bCs/>
+          </w:rPr>
+          <w:t>Xor</w:t>
+        </w:r>
+        <w:proofErr w:type="spellEnd"/>
+      </w:hyperlink>
+    </w:p>
+    <w:p>
+      <w:pPr>
+        <w:shd w:val="clear" w:color="auto" w:fill="1F1F1F"/>
+        <w:spacing w:after="0" w:line="285" w:lineRule="atLeast"/>
+        <w:rPr>
+          <w:rFonts w:ascii="Consolas" w:eastAsia="Times New Roman" w:hAnsi="Consolas" w:cs="Times New Roman"/>
+          <w:color w:val="569CD6"/>
+          <w:sz w:val="21"/>
+          <w:szCs w:val="21"/>
+          <w:lang w:eastAsia="en-IN"/>
+        </w:rPr>
+      </w:pPr>
+    </w:p>
+    <w:p>
+      <w:pPr>
+        <w:shd w:val="clear" w:color="auto" w:fill="1F1F1F"/>
+        <w:spacing w:after="0" w:line="285" w:lineRule="atLeast"/>
+        <w:rPr>
+          <w:rFonts w:ascii="Consolas" w:eastAsia="Times New Roman" w:hAnsi="Consolas" w:cs="Times New Roman"/>
+          <w:color w:val="CCCCCC"/>
+          <w:sz w:val="21"/>
+          <w:szCs w:val="21"/>
+          <w:lang w:eastAsia="en-IN"/>
+        </w:rPr>
+      </w:pPr>
+      <w:proofErr w:type="gramStart"/>
+      <w:r>
+        <w:rPr>
+          <w:rFonts w:ascii="Consolas" w:eastAsia="Times New Roman" w:hAnsi="Consolas" w:cs="Times New Roman"/>
+          <w:color w:val="569CD6"/>
+          <w:sz w:val="21"/>
+          <w:szCs w:val="21"/>
+          <w:lang w:eastAsia="en-IN"/>
+        </w:rPr>
+        <w:t>class</w:t>
+      </w:r>
+      <w:proofErr w:type="gramEnd"/>
+      <w:r>
+        <w:rPr>
+          <w:rFonts w:ascii="Consolas" w:eastAsia="Times New Roman" w:hAnsi="Consolas" w:cs="Times New Roman"/>
+          <w:color w:val="CCCCCC"/>
+          <w:sz w:val="21"/>
+          <w:szCs w:val="21"/>
+          <w:lang w:eastAsia="en-IN"/>
+        </w:rPr>
+        <w:t xml:space="preserve"> </w:t>
+      </w:r>
+      <w:r>
+        <w:rPr>
+          <w:rFonts w:ascii="Consolas" w:eastAsia="Times New Roman" w:hAnsi="Consolas" w:cs="Times New Roman"/>
+          <w:color w:val="4EC9B0"/>
+          <w:sz w:val="21"/>
+          <w:szCs w:val="21"/>
+          <w:lang w:eastAsia="en-IN"/>
+        </w:rPr>
+        <w:t>Solution</w:t>
+      </w:r>
+      <w:r>
+        <w:rPr>
+          <w:rFonts w:ascii="Consolas" w:eastAsia="Times New Roman" w:hAnsi="Consolas" w:cs="Times New Roman"/>
+          <w:color w:val="CCCCCC"/>
+          <w:sz w:val="21"/>
+          <w:szCs w:val="21"/>
+          <w:lang w:eastAsia="en-IN"/>
+        </w:rPr>
+        <w:t>:</w:t>
+      </w:r>
+    </w:p>
+    <w:p>
+      <w:pPr>
+        <w:shd w:val="clear" w:color="auto" w:fill="1F1F1F"/>
+        <w:spacing w:after="0" w:line="285" w:lineRule="atLeast"/>
+        <w:rPr>
+          <w:rFonts w:ascii="Consolas" w:eastAsia="Times New Roman" w:hAnsi="Consolas" w:cs="Times New Roman"/>
+          <w:color w:val="CCCCCC"/>
+          <w:sz w:val="21"/>
+          <w:szCs w:val="21"/>
+          <w:lang w:eastAsia="en-IN"/>
+        </w:rPr>
+      </w:pPr>
+      <w:r>
+        <w:rPr>
+          <w:rFonts w:ascii="Consolas" w:eastAsia="Times New Roman" w:hAnsi="Consolas" w:cs="Times New Roman"/>
+          <w:color w:val="CCCCCC"/>
+          <w:sz w:val="21"/>
+          <w:szCs w:val="21"/>
+          <w:lang w:eastAsia="en-IN"/>
+        </w:rPr>
+        <w:t xml:space="preserve">    </w:t>
+      </w:r>
+      <w:proofErr w:type="spellStart"/>
+      <w:proofErr w:type="gramStart"/>
+      <w:r>
+        <w:rPr>
+          <w:rFonts w:ascii="Consolas" w:eastAsia="Times New Roman" w:hAnsi="Consolas" w:cs="Times New Roman"/>
+          <w:color w:val="569CD6"/>
+          <w:sz w:val="21"/>
+          <w:szCs w:val="21"/>
+          <w:lang w:eastAsia="en-IN"/>
+        </w:rPr>
+        <w:t>def</w:t>
+      </w:r>
+      <w:proofErr w:type="spellEnd"/>
+      <w:proofErr w:type="gramEnd"/>
+      <w:r>
+        <w:rPr>
+          <w:rFonts w:ascii="Consolas" w:eastAsia="Times New Roman" w:hAnsi="Consolas" w:cs="Times New Roman"/>
+          <w:color w:val="CCCCCC"/>
+          <w:sz w:val="21"/>
+          <w:szCs w:val="21"/>
+          <w:lang w:eastAsia="en-IN"/>
+        </w:rPr>
+        <w:t xml:space="preserve"> </w:t>
+      </w:r>
+      <w:proofErr w:type="spellStart"/>
+      <w:r>
+        <w:rPr>
+          <w:rFonts w:ascii="Consolas" w:eastAsia="Times New Roman" w:hAnsi="Consolas" w:cs="Times New Roman"/>
+          <w:color w:val="DCDCAA"/>
+          <w:sz w:val="21"/>
+          <w:szCs w:val="21"/>
+          <w:lang w:eastAsia="en-IN"/>
+        </w:rPr>
+        <w:t>findArray</w:t>
+      </w:r>
+      <w:proofErr w:type="spellEnd"/>
+      <w:r>
+        <w:rPr>
+          <w:rFonts w:ascii="Consolas" w:eastAsia="Times New Roman" w:hAnsi="Consolas" w:cs="Times New Roman"/>
+          <w:color w:val="CCCCCC"/>
+          <w:sz w:val="21"/>
+          <w:szCs w:val="21"/>
+          <w:lang w:eastAsia="en-IN"/>
+        </w:rPr>
+        <w:t>(</w:t>
+      </w:r>
+      <w:r>
+        <w:rPr>
+          <w:rFonts w:ascii="Consolas" w:eastAsia="Times New Roman" w:hAnsi="Consolas" w:cs="Times New Roman"/>
+          <w:color w:val="9CDCFE"/>
+          <w:sz w:val="21"/>
+          <w:szCs w:val="21"/>
+          <w:lang w:eastAsia="en-IN"/>
+        </w:rPr>
+        <w:t>self</w:t>
+      </w:r>
+      <w:r>
+        <w:rPr>
+          <w:rFonts w:ascii="Consolas" w:eastAsia="Times New Roman" w:hAnsi="Consolas" w:cs="Times New Roman"/>
+          <w:color w:val="CCCCCC"/>
+          <w:sz w:val="21"/>
+          <w:szCs w:val="21"/>
+          <w:lang w:eastAsia="en-IN"/>
+        </w:rPr>
+        <w:t xml:space="preserve">, </w:t>
+      </w:r>
+      <w:proofErr w:type="spellStart"/>
+      <w:r>
+        <w:rPr>
+          <w:rFonts w:ascii="Consolas" w:eastAsia="Times New Roman" w:hAnsi="Consolas" w:cs="Times New Roman"/>
+          <w:color w:val="9CDCFE"/>
+          <w:sz w:val="21"/>
+          <w:szCs w:val="21"/>
+          <w:lang w:eastAsia="en-IN"/>
+        </w:rPr>
+        <w:t>pref</w:t>
+      </w:r>
+      <w:proofErr w:type="spellEnd"/>
+      <w:r>
+        <w:rPr>
+          <w:rFonts w:ascii="Consolas" w:eastAsia="Times New Roman" w:hAnsi="Consolas" w:cs="Times New Roman"/>
+          <w:color w:val="CCCCCC"/>
+          <w:sz w:val="21"/>
+          <w:szCs w:val="21"/>
+          <w:lang w:eastAsia="en-IN"/>
+        </w:rPr>
+        <w:t>: List[</w:t>
+      </w:r>
+      <w:proofErr w:type="spellStart"/>
+      <w:r>
+        <w:rPr>
+          <w:rFonts w:ascii="Consolas" w:eastAsia="Times New Roman" w:hAnsi="Consolas" w:cs="Times New Roman"/>
+          <w:color w:val="4EC9B0"/>
+          <w:sz w:val="21"/>
+          <w:szCs w:val="21"/>
+          <w:lang w:eastAsia="en-IN"/>
+        </w:rPr>
+        <w:t>int</w:t>
+      </w:r>
+      <w:proofErr w:type="spellEnd"/>
+      <w:r>
+        <w:rPr>
+          <w:rFonts w:ascii="Consolas" w:eastAsia="Times New Roman" w:hAnsi="Consolas" w:cs="Times New Roman"/>
+          <w:color w:val="CCCCCC"/>
+          <w:sz w:val="21"/>
+          <w:szCs w:val="21"/>
+          <w:lang w:eastAsia="en-IN"/>
+        </w:rPr>
+        <w:t>]) -&gt; List[</w:t>
+      </w:r>
+      <w:proofErr w:type="spellStart"/>
+      <w:r>
+        <w:rPr>
+          <w:rFonts w:ascii="Consolas" w:eastAsia="Times New Roman" w:hAnsi="Consolas" w:cs="Times New Roman"/>
+          <w:color w:val="4EC9B0"/>
+          <w:sz w:val="21"/>
+          <w:szCs w:val="21"/>
+          <w:lang w:eastAsia="en-IN"/>
+        </w:rPr>
+        <w:t>int</w:t>
+      </w:r>
+      <w:proofErr w:type="spellEnd"/>
+      <w:r>
+        <w:rPr>
+          <w:rFonts w:ascii="Consolas" w:eastAsia="Times New Roman" w:hAnsi="Consolas" w:cs="Times New Roman"/>
+          <w:color w:val="CCCCCC"/>
+          <w:sz w:val="21"/>
+          <w:szCs w:val="21"/>
+          <w:lang w:eastAsia="en-IN"/>
+        </w:rPr>
+        <w:t>]:</w:t>
+      </w:r>
+    </w:p>
+    <w:p>
+      <w:pPr>
+        <w:shd w:val="clear" w:color="auto" w:fill="1F1F1F"/>
+        <w:spacing w:after="0" w:line="285" w:lineRule="atLeast"/>
+        <w:rPr>
+          <w:rFonts w:ascii="Consolas" w:eastAsia="Times New Roman" w:hAnsi="Consolas" w:cs="Times New Roman"/>
+          <w:color w:val="CCCCCC"/>
+          <w:sz w:val="21"/>
+          <w:szCs w:val="21"/>
+          <w:lang w:eastAsia="en-IN"/>
+        </w:rPr>
+      </w:pPr>
+      <w:r>
+        <w:rPr>
+          <w:rFonts w:ascii="Consolas" w:eastAsia="Times New Roman" w:hAnsi="Consolas" w:cs="Times New Roman"/>
+          <w:color w:val="CCCCCC"/>
+          <w:sz w:val="21"/>
+          <w:szCs w:val="21"/>
+          <w:lang w:eastAsia="en-IN"/>
+        </w:rPr>
+        <w:t xml:space="preserve">        </w:t>
+      </w:r>
+      <w:proofErr w:type="spellStart"/>
+      <w:proofErr w:type="gramStart"/>
+      <w:r>
+        <w:rPr>
+          <w:rFonts w:ascii="Consolas" w:eastAsia="Times New Roman" w:hAnsi="Consolas" w:cs="Times New Roman"/>
+          <w:color w:val="9CDCFE"/>
+          <w:sz w:val="21"/>
+          <w:szCs w:val="21"/>
+          <w:lang w:eastAsia="en-IN"/>
+        </w:rPr>
+        <w:t>ans</w:t>
+      </w:r>
+      <w:proofErr w:type="spellEnd"/>
+      <w:proofErr w:type="gramEnd"/>
+      <w:r>
+        <w:rPr>
+          <w:rFonts w:ascii="Consolas" w:eastAsia="Times New Roman" w:hAnsi="Consolas" w:cs="Times New Roman"/>
+          <w:color w:val="D4D4D4"/>
+          <w:sz w:val="21"/>
+          <w:szCs w:val="21"/>
+          <w:lang w:eastAsia="en-IN"/>
+        </w:rPr>
+        <w:t>=</w:t>
+      </w:r>
+      <w:r>
+        <w:rPr>
+          <w:rFonts w:ascii="Consolas" w:eastAsia="Times New Roman" w:hAnsi="Consolas" w:cs="Times New Roman"/>
+          <w:color w:val="CCCCCC"/>
+          <w:sz w:val="21"/>
+          <w:szCs w:val="21"/>
+          <w:lang w:eastAsia="en-IN"/>
+        </w:rPr>
+        <w:t>[</w:t>
+      </w:r>
+      <w:proofErr w:type="spellStart"/>
+      <w:r>
+        <w:rPr>
+          <w:rFonts w:ascii="Consolas" w:eastAsia="Times New Roman" w:hAnsi="Consolas" w:cs="Times New Roman"/>
+          <w:color w:val="9CDCFE"/>
+          <w:sz w:val="21"/>
+          <w:szCs w:val="21"/>
+          <w:lang w:eastAsia="en-IN"/>
+        </w:rPr>
+        <w:t>pref</w:t>
+      </w:r>
+      <w:proofErr w:type="spellEnd"/>
+      <w:r>
+        <w:rPr>
+          <w:rFonts w:ascii="Consolas" w:eastAsia="Times New Roman" w:hAnsi="Consolas" w:cs="Times New Roman"/>
+          <w:color w:val="CCCCCC"/>
+          <w:sz w:val="21"/>
+          <w:szCs w:val="21"/>
+          <w:lang w:eastAsia="en-IN"/>
+        </w:rPr>
+        <w:t>[</w:t>
+      </w:r>
+      <w:r>
+        <w:rPr>
+          <w:rFonts w:ascii="Consolas" w:eastAsia="Times New Roman" w:hAnsi="Consolas" w:cs="Times New Roman"/>
+          <w:color w:val="B5CEA8"/>
+          <w:sz w:val="21"/>
+          <w:szCs w:val="21"/>
+          <w:lang w:eastAsia="en-IN"/>
+        </w:rPr>
+        <w:t>0</w:t>
+      </w:r>
+      <w:r>
+        <w:rPr>
+          <w:rFonts w:ascii="Consolas" w:eastAsia="Times New Roman" w:hAnsi="Consolas" w:cs="Times New Roman"/>
+          <w:color w:val="CCCCCC"/>
+          <w:sz w:val="21"/>
+          <w:szCs w:val="21"/>
+          <w:lang w:eastAsia="en-IN"/>
+        </w:rPr>
+        <w:t>]]</w:t>
+      </w:r>
+    </w:p>
+    <w:p>
+      <w:pPr>
+        <w:shd w:val="clear" w:color="auto" w:fill="1F1F1F"/>
+        <w:spacing w:after="0" w:line="285" w:lineRule="atLeast"/>
+        <w:rPr>
+          <w:rFonts w:ascii="Consolas" w:eastAsia="Times New Roman" w:hAnsi="Consolas" w:cs="Times New Roman"/>
+          <w:color w:val="CCCCCC"/>
+          <w:sz w:val="21"/>
+          <w:szCs w:val="21"/>
+          <w:lang w:eastAsia="en-IN"/>
+        </w:rPr>
+      </w:pPr>
+      <w:r>
+        <w:rPr>
+          <w:rFonts w:ascii="Consolas" w:eastAsia="Times New Roman" w:hAnsi="Consolas" w:cs="Times New Roman"/>
+          <w:color w:val="CCCCCC"/>
+          <w:sz w:val="21"/>
+          <w:szCs w:val="21"/>
+          <w:lang w:eastAsia="en-IN"/>
+        </w:rPr>
+        <w:t xml:space="preserve">        </w:t>
+      </w:r>
+      <w:proofErr w:type="gramStart"/>
+      <w:r>
+        <w:rPr>
+          <w:rFonts w:ascii="Consolas" w:eastAsia="Times New Roman" w:hAnsi="Consolas" w:cs="Times New Roman"/>
+          <w:color w:val="C586C0"/>
+          <w:sz w:val="21"/>
+          <w:szCs w:val="21"/>
+          <w:lang w:eastAsia="en-IN"/>
+        </w:rPr>
+        <w:t>for</w:t>
+      </w:r>
+      <w:proofErr w:type="gramEnd"/>
+      <w:r>
+        <w:rPr>
+          <w:rFonts w:ascii="Consolas" w:eastAsia="Times New Roman" w:hAnsi="Consolas" w:cs="Times New Roman"/>
+          <w:color w:val="CCCCCC"/>
+          <w:sz w:val="21"/>
+          <w:szCs w:val="21"/>
+          <w:lang w:eastAsia="en-IN"/>
+        </w:rPr>
+        <w:t xml:space="preserve"> </w:t>
+      </w:r>
+      <w:proofErr w:type="spellStart"/>
+      <w:r>
+        <w:rPr>
+          <w:rFonts w:ascii="Consolas" w:eastAsia="Times New Roman" w:hAnsi="Consolas" w:cs="Times New Roman"/>
+          <w:color w:val="9CDCFE"/>
+          <w:sz w:val="21"/>
+          <w:szCs w:val="21"/>
+          <w:lang w:eastAsia="en-IN"/>
+        </w:rPr>
+        <w:t>i</w:t>
+      </w:r>
+      <w:proofErr w:type="spellEnd"/>
+      <w:r>
+        <w:rPr>
+          <w:rFonts w:ascii="Consolas" w:eastAsia="Times New Roman" w:hAnsi="Consolas" w:cs="Times New Roman"/>
+          <w:color w:val="CCCCCC"/>
+          <w:sz w:val="21"/>
+          <w:szCs w:val="21"/>
+          <w:lang w:eastAsia="en-IN"/>
+        </w:rPr>
+        <w:t xml:space="preserve"> </w:t>
+      </w:r>
+      <w:r>
+        <w:rPr>
+          <w:rFonts w:ascii="Consolas" w:eastAsia="Times New Roman" w:hAnsi="Consolas" w:cs="Times New Roman"/>
+          <w:color w:val="C586C0"/>
+          <w:sz w:val="21"/>
+          <w:szCs w:val="21"/>
+          <w:lang w:eastAsia="en-IN"/>
+        </w:rPr>
+        <w:t>in</w:t>
+      </w:r>
+      <w:r>
+        <w:rPr>
+          <w:rFonts w:ascii="Consolas" w:eastAsia="Times New Roman" w:hAnsi="Consolas" w:cs="Times New Roman"/>
+          <w:color w:val="CCCCCC"/>
+          <w:sz w:val="21"/>
+          <w:szCs w:val="21"/>
+          <w:lang w:eastAsia="en-IN"/>
+        </w:rPr>
+        <w:t xml:space="preserve"> </w:t>
+      </w:r>
+      <w:r>
+        <w:rPr>
+          <w:rFonts w:ascii="Consolas" w:eastAsia="Times New Roman" w:hAnsi="Consolas" w:cs="Times New Roman"/>
+          <w:color w:val="4EC9B0"/>
+          <w:sz w:val="21"/>
+          <w:szCs w:val="21"/>
+          <w:lang w:eastAsia="en-IN"/>
+        </w:rPr>
+        <w:t>range</w:t>
+      </w:r>
+      <w:r>
+        <w:rPr>
+          <w:rFonts w:ascii="Consolas" w:eastAsia="Times New Roman" w:hAnsi="Consolas" w:cs="Times New Roman"/>
+          <w:color w:val="CCCCCC"/>
+          <w:sz w:val="21"/>
+          <w:szCs w:val="21"/>
+          <w:lang w:eastAsia="en-IN"/>
+        </w:rPr>
+        <w:t>(</w:t>
+      </w:r>
+      <w:r>
+        <w:rPr>
+          <w:rFonts w:ascii="Consolas" w:eastAsia="Times New Roman" w:hAnsi="Consolas" w:cs="Times New Roman"/>
+          <w:color w:val="B5CEA8"/>
+          <w:sz w:val="21"/>
+          <w:szCs w:val="21"/>
+          <w:lang w:eastAsia="en-IN"/>
+        </w:rPr>
+        <w:t>1</w:t>
+      </w:r>
+      <w:r>
+        <w:rPr>
+          <w:rFonts w:ascii="Consolas" w:eastAsia="Times New Roman" w:hAnsi="Consolas" w:cs="Times New Roman"/>
+          <w:color w:val="CCCCCC"/>
+          <w:sz w:val="21"/>
+          <w:szCs w:val="21"/>
+          <w:lang w:eastAsia="en-IN"/>
+        </w:rPr>
+        <w:t>,</w:t>
+      </w:r>
+      <w:r>
+        <w:rPr>
+          <w:rFonts w:ascii="Consolas" w:eastAsia="Times New Roman" w:hAnsi="Consolas" w:cs="Times New Roman"/>
+          <w:color w:val="DCDCAA"/>
+          <w:sz w:val="21"/>
+          <w:szCs w:val="21"/>
+          <w:lang w:eastAsia="en-IN"/>
+        </w:rPr>
+        <w:t>len</w:t>
+      </w:r>
+      <w:r>
+        <w:rPr>
+          <w:rFonts w:ascii="Consolas" w:eastAsia="Times New Roman" w:hAnsi="Consolas" w:cs="Times New Roman"/>
+          <w:color w:val="CCCCCC"/>
+          <w:sz w:val="21"/>
+          <w:szCs w:val="21"/>
+          <w:lang w:eastAsia="en-IN"/>
+        </w:rPr>
+        <w:t>(</w:t>
+      </w:r>
+      <w:proofErr w:type="spellStart"/>
+      <w:r>
+        <w:rPr>
+          <w:rFonts w:ascii="Consolas" w:eastAsia="Times New Roman" w:hAnsi="Consolas" w:cs="Times New Roman"/>
+          <w:color w:val="9CDCFE"/>
+          <w:sz w:val="21"/>
+          <w:szCs w:val="21"/>
+          <w:lang w:eastAsia="en-IN"/>
+        </w:rPr>
+        <w:t>pref</w:t>
+      </w:r>
+      <w:proofErr w:type="spellEnd"/>
+      <w:r>
+        <w:rPr>
+          <w:rFonts w:ascii="Consolas" w:eastAsia="Times New Roman" w:hAnsi="Consolas" w:cs="Times New Roman"/>
+          <w:color w:val="CCCCCC"/>
+          <w:sz w:val="21"/>
+          <w:szCs w:val="21"/>
+          <w:lang w:eastAsia="en-IN"/>
+        </w:rPr>
+        <w:t>)):</w:t>
+      </w:r>
+    </w:p>
+    <w:p>
+      <w:pPr>
+        <w:shd w:val="clear" w:color="auto" w:fill="1F1F1F"/>
+        <w:spacing w:after="0" w:line="285" w:lineRule="atLeast"/>
+        <w:rPr>
+          <w:rFonts w:ascii="Consolas" w:eastAsia="Times New Roman" w:hAnsi="Consolas" w:cs="Times New Roman"/>
+          <w:color w:val="CCCCCC"/>
+          <w:sz w:val="21"/>
+          <w:szCs w:val="21"/>
+          <w:lang w:eastAsia="en-IN"/>
+        </w:rPr>
+      </w:pPr>
+      <w:r>
+        <w:rPr>
+          <w:rFonts w:ascii="Consolas" w:eastAsia="Times New Roman" w:hAnsi="Consolas" w:cs="Times New Roman"/>
+          <w:color w:val="CCCCCC"/>
+          <w:sz w:val="21"/>
+          <w:szCs w:val="21"/>
+          <w:lang w:eastAsia="en-IN"/>
+        </w:rPr>
+        <w:t xml:space="preserve">            </w:t>
+      </w:r>
+      <w:proofErr w:type="spellStart"/>
+      <w:proofErr w:type="gramStart"/>
+      <w:r>
+        <w:rPr>
+          <w:rFonts w:ascii="Consolas" w:eastAsia="Times New Roman" w:hAnsi="Consolas" w:cs="Times New Roman"/>
+          <w:color w:val="9CDCFE"/>
+          <w:sz w:val="21"/>
+          <w:szCs w:val="21"/>
+          <w:lang w:eastAsia="en-IN"/>
+        </w:rPr>
+        <w:t>ans</w:t>
+      </w:r>
+      <w:r>
+        <w:rPr>
+          <w:rFonts w:ascii="Consolas" w:eastAsia="Times New Roman" w:hAnsi="Consolas" w:cs="Times New Roman"/>
+          <w:color w:val="CCCCCC"/>
+          <w:sz w:val="21"/>
+          <w:szCs w:val="21"/>
+          <w:lang w:eastAsia="en-IN"/>
+        </w:rPr>
+        <w:t>.</w:t>
+      </w:r>
+      <w:r>
+        <w:rPr>
+          <w:rFonts w:ascii="Consolas" w:eastAsia="Times New Roman" w:hAnsi="Consolas" w:cs="Times New Roman"/>
+          <w:color w:val="DCDCAA"/>
+          <w:sz w:val="21"/>
+          <w:szCs w:val="21"/>
+          <w:lang w:eastAsia="en-IN"/>
+        </w:rPr>
+        <w:t>append</w:t>
+      </w:r>
+      <w:proofErr w:type="spellEnd"/>
+      <w:r>
+        <w:rPr>
+          <w:rFonts w:ascii="Consolas" w:eastAsia="Times New Roman" w:hAnsi="Consolas" w:cs="Times New Roman"/>
+          <w:color w:val="CCCCCC"/>
+          <w:sz w:val="21"/>
+          <w:szCs w:val="21"/>
+          <w:lang w:eastAsia="en-IN"/>
+        </w:rPr>
+        <w:t>(</w:t>
+      </w:r>
+      <w:proofErr w:type="spellStart"/>
+      <w:proofErr w:type="gramEnd"/>
+      <w:r>
+        <w:rPr>
+          <w:rFonts w:ascii="Consolas" w:eastAsia="Times New Roman" w:hAnsi="Consolas" w:cs="Times New Roman"/>
+          <w:color w:val="9CDCFE"/>
+          <w:sz w:val="21"/>
+          <w:szCs w:val="21"/>
+          <w:lang w:eastAsia="en-IN"/>
+        </w:rPr>
+        <w:t>pref</w:t>
+      </w:r>
+      <w:proofErr w:type="spellEnd"/>
+      <w:r>
+        <w:rPr>
+          <w:rFonts w:ascii="Consolas" w:eastAsia="Times New Roman" w:hAnsi="Consolas" w:cs="Times New Roman"/>
+          <w:color w:val="CCCCCC"/>
+          <w:sz w:val="21"/>
+          <w:szCs w:val="21"/>
+          <w:lang w:eastAsia="en-IN"/>
+        </w:rPr>
+        <w:t>[</w:t>
+      </w:r>
+      <w:proofErr w:type="spellStart"/>
+      <w:r>
+        <w:rPr>
+          <w:rFonts w:ascii="Consolas" w:eastAsia="Times New Roman" w:hAnsi="Consolas" w:cs="Times New Roman"/>
+          <w:color w:val="9CDCFE"/>
+          <w:sz w:val="21"/>
+          <w:szCs w:val="21"/>
+          <w:lang w:eastAsia="en-IN"/>
+        </w:rPr>
+        <w:t>i</w:t>
+      </w:r>
+      <w:proofErr w:type="spellEnd"/>
+      <w:r>
+        <w:rPr>
+          <w:rFonts w:ascii="Consolas" w:eastAsia="Times New Roman" w:hAnsi="Consolas" w:cs="Times New Roman"/>
+          <w:color w:val="CCCCCC"/>
+          <w:sz w:val="21"/>
+          <w:szCs w:val="21"/>
+          <w:lang w:eastAsia="en-IN"/>
+        </w:rPr>
+        <w:t>]</w:t>
+      </w:r>
+      <w:r>
+        <w:rPr>
+          <w:rFonts w:ascii="Consolas" w:eastAsia="Times New Roman" w:hAnsi="Consolas" w:cs="Times New Roman"/>
+          <w:color w:val="D4D4D4"/>
+          <w:sz w:val="21"/>
+          <w:szCs w:val="21"/>
+          <w:lang w:eastAsia="en-IN"/>
+        </w:rPr>
+        <w:t>^</w:t>
+      </w:r>
+      <w:proofErr w:type="spellStart"/>
+      <w:r>
+        <w:rPr>
+          <w:rFonts w:ascii="Consolas" w:eastAsia="Times New Roman" w:hAnsi="Consolas" w:cs="Times New Roman"/>
+          <w:color w:val="9CDCFE"/>
+          <w:sz w:val="21"/>
+          <w:szCs w:val="21"/>
+          <w:lang w:eastAsia="en-IN"/>
+        </w:rPr>
+        <w:t>pref</w:t>
+      </w:r>
+      <w:proofErr w:type="spellEnd"/>
+      <w:r>
+        <w:rPr>
+          <w:rFonts w:ascii="Consolas" w:eastAsia="Times New Roman" w:hAnsi="Consolas" w:cs="Times New Roman"/>
+          <w:color w:val="CCCCCC"/>
+          <w:sz w:val="21"/>
+          <w:szCs w:val="21"/>
+          <w:lang w:eastAsia="en-IN"/>
+        </w:rPr>
+        <w:t>[</w:t>
+      </w:r>
+      <w:r>
+        <w:rPr>
+          <w:rFonts w:ascii="Consolas" w:eastAsia="Times New Roman" w:hAnsi="Consolas" w:cs="Times New Roman"/>
+          <w:color w:val="9CDCFE"/>
+          <w:sz w:val="21"/>
+          <w:szCs w:val="21"/>
+          <w:lang w:eastAsia="en-IN"/>
+        </w:rPr>
+        <w:t>i</w:t>
+      </w:r>
+      <w:r>
+        <w:rPr>
+          <w:rFonts w:ascii="Consolas" w:eastAsia="Times New Roman" w:hAnsi="Consolas" w:cs="Times New Roman"/>
+          <w:color w:val="D4D4D4"/>
+          <w:sz w:val="21"/>
+          <w:szCs w:val="21"/>
+          <w:lang w:eastAsia="en-IN"/>
+        </w:rPr>
+        <w:t>-</w:t>
+      </w:r>
+      <w:r>
+        <w:rPr>
+          <w:rFonts w:ascii="Consolas" w:eastAsia="Times New Roman" w:hAnsi="Consolas" w:cs="Times New Roman"/>
+          <w:color w:val="B5CEA8"/>
+          <w:sz w:val="21"/>
+          <w:szCs w:val="21"/>
+          <w:lang w:eastAsia="en-IN"/>
+        </w:rPr>
+        <w:t>1</w:t>
+      </w:r>
+      <w:r>
+        <w:rPr>
+          <w:rFonts w:ascii="Consolas" w:eastAsia="Times New Roman" w:hAnsi="Consolas" w:cs="Times New Roman"/>
+          <w:color w:val="CCCCCC"/>
+          <w:sz w:val="21"/>
+          <w:szCs w:val="21"/>
+          <w:lang w:eastAsia="en-IN"/>
+        </w:rPr>
+        <w:t>])</w:t>
+      </w:r>
+    </w:p>
+    <w:p>
+      <w:pPr>
+        <w:shd w:val="clear" w:color="auto" w:fill="1F1F1F"/>
+        <w:spacing w:after="0" w:line="285" w:lineRule="atLeast"/>
+        <w:rPr>
+          <w:rFonts w:ascii="Consolas" w:eastAsia="Times New Roman" w:hAnsi="Consolas" w:cs="Times New Roman"/>
+          <w:color w:val="CCCCCC"/>
+          <w:sz w:val="21"/>
+          <w:szCs w:val="21"/>
+          <w:lang w:eastAsia="en-IN"/>
+        </w:rPr>
+      </w:pPr>
+      <w:r>
+        <w:rPr>
+          <w:rFonts w:ascii="Consolas" w:eastAsia="Times New Roman" w:hAnsi="Consolas" w:cs="Times New Roman"/>
+          <w:color w:val="CCCCCC"/>
+          <w:sz w:val="21"/>
+          <w:szCs w:val="21"/>
+          <w:lang w:eastAsia="en-IN"/>
+        </w:rPr>
+        <w:t xml:space="preserve">        </w:t>
+      </w:r>
+      <w:proofErr w:type="gramStart"/>
+      <w:r>
+        <w:rPr>
+          <w:rFonts w:ascii="Consolas" w:eastAsia="Times New Roman" w:hAnsi="Consolas" w:cs="Times New Roman"/>
+          <w:color w:val="C586C0"/>
+          <w:sz w:val="21"/>
+          <w:szCs w:val="21"/>
+          <w:lang w:eastAsia="en-IN"/>
+        </w:rPr>
+        <w:t>return</w:t>
+      </w:r>
+      <w:proofErr w:type="gramEnd"/>
+      <w:r>
+        <w:rPr>
+          <w:rFonts w:ascii="Consolas" w:eastAsia="Times New Roman" w:hAnsi="Consolas" w:cs="Times New Roman"/>
+          <w:color w:val="CCCCCC"/>
+          <w:sz w:val="21"/>
+          <w:szCs w:val="21"/>
+          <w:lang w:eastAsia="en-IN"/>
+        </w:rPr>
+        <w:t xml:space="preserve"> </w:t>
+      </w:r>
+      <w:proofErr w:type="spellStart"/>
+      <w:r>
+        <w:rPr>
+          <w:rFonts w:ascii="Consolas" w:eastAsia="Times New Roman" w:hAnsi="Consolas" w:cs="Times New Roman"/>
+          <w:color w:val="9CDCFE"/>
+          <w:sz w:val="21"/>
+          <w:szCs w:val="21"/>
+          <w:lang w:eastAsia="en-IN"/>
+        </w:rPr>
+        <w:t>ans</w:t>
+      </w:r>
+      <w:proofErr w:type="spellEnd"/>
+    </w:p>
+    <w:p/>
+    <w:p/>
+    <w:p/>
+    <w:p>
+      <w:r>
+        <w:t xml:space="preserve">- </w:t>
+      </w:r>
+      <w:proofErr w:type="spellStart"/>
+      <w:proofErr w:type="gramStart"/>
+      <w:r>
+        <w:t>pref</w:t>
+      </w:r>
+      <w:proofErr w:type="spellEnd"/>
+      <w:r>
+        <w:t>[</w:t>
+      </w:r>
+      <w:proofErr w:type="gramEnd"/>
+      <w:r>
+        <w:t>0] = 5.</w:t>
+      </w:r>
+    </w:p>
+    <w:p>
+      <w:r>
+        <w:t xml:space="preserve">- </w:t>
+      </w:r>
+      <w:proofErr w:type="spellStart"/>
+      <w:proofErr w:type="gramStart"/>
+      <w:r>
+        <w:t>pref</w:t>
+      </w:r>
+      <w:proofErr w:type="spellEnd"/>
+      <w:r>
+        <w:t>[</w:t>
+      </w:r>
+      <w:proofErr w:type="gramEnd"/>
+      <w:r>
+        <w:t>1] = 5 ^ 7 = 2.</w:t>
+      </w:r>
+    </w:p>
+    <w:p>
+      <w:r>
+        <w:t xml:space="preserve">- </w:t>
+      </w:r>
+      <w:proofErr w:type="spellStart"/>
+      <w:proofErr w:type="gramStart"/>
+      <w:r>
+        <w:t>pref</w:t>
+      </w:r>
+      <w:proofErr w:type="spellEnd"/>
+      <w:r>
+        <w:t>[</w:t>
+      </w:r>
+      <w:proofErr w:type="gramEnd"/>
+      <w:r>
+        <w:t>2] = 5 ^ 7 ^ 2 = 0.</w:t>
+      </w:r>
+    </w:p>
+    <w:p/>
+    <w:p>
+      <w:r>
+        <w:t>Value [2] = (5^7^2) ^ (5^7) = 2</w:t>
+      </w:r>
+    </w:p>
+    <w:p>
+      <w:r>
+        <w:tab/>
+        <w:t xml:space="preserve">  = </w:t>
+      </w:r>
+      <w:proofErr w:type="spellStart"/>
+      <w:proofErr w:type="gramStart"/>
+      <w:r>
+        <w:t>pref</w:t>
+      </w:r>
+      <w:proofErr w:type="spellEnd"/>
+      <w:r>
+        <w:t>[</w:t>
+      </w:r>
+      <w:proofErr w:type="gramEnd"/>
+      <w:r>
+        <w:t xml:space="preserve">2] ^ </w:t>
+      </w:r>
+      <w:proofErr w:type="spellStart"/>
+      <w:r>
+        <w:t>pref</w:t>
+      </w:r>
+      <w:proofErr w:type="spellEnd"/>
+      <w:r>
+        <w:t>[1]</w:t>
+      </w:r>
+    </w:p>
+    <w:p/>
+    <w:p/>
+    <w:p/>
+    <w:p/>
+    <w:p/>
+    <w:p/>
+    <w:p/>
+    <w:p/>
+    <w:p/>
+    <w:p/>
+    <w:p/>
+    <w:p/>
+    <w:p/>
+    <w:p/>
+    <w:p/>
+    <w:p/>
+    <w:p/>
+    <w:p/>
+    <w:p>
+      <w:r>
+        <w:t>Q2</w:t>
+      </w:r>
+      <w:r>
+        <w:t xml:space="preserve">. </w:t>
+      </w:r>
+      <w:hyperlink r:id="rId17" w:history="1">
+        <w:r>
+          <w:rPr>
+            <w:rStyle w:val="Hyperlink"/>
+            <w:b/>
+            <w:bCs/>
+          </w:rPr>
+          <w:t>Count Number of Maximum Bitwise-OR Subsets</w:t>
+        </w:r>
+      </w:hyperlink>
+    </w:p>
+    <w:p>
+      <w:pPr>
+        <w:shd w:val="clear" w:color="auto" w:fill="1F1F1F"/>
+        <w:spacing w:line="285" w:lineRule="atLeast"/>
+        <w:rPr>
+          <w:rFonts w:ascii="Consolas" w:hAnsi="Consolas"/>
+          <w:color w:val="CCCCCC"/>
+          <w:sz w:val="21"/>
+          <w:szCs w:val="21"/>
+        </w:rPr>
+      </w:pPr>
+      <w:proofErr w:type="gramStart"/>
+      <w:r>
+        <w:rPr>
+          <w:rFonts w:ascii="Consolas" w:hAnsi="Consolas"/>
+          <w:color w:val="C586C0"/>
+          <w:sz w:val="21"/>
+          <w:szCs w:val="21"/>
+        </w:rPr>
+        <w:t>from</w:t>
+      </w:r>
+      <w:proofErr w:type="gramEnd"/>
+      <w:r>
+        <w:rPr>
+          <w:rFonts w:ascii="Consolas" w:hAnsi="Consolas"/>
+          <w:color w:val="CCCCCC"/>
+          <w:sz w:val="21"/>
+          <w:szCs w:val="21"/>
+        </w:rPr>
+        <w:t xml:space="preserve"> </w:t>
+      </w:r>
+      <w:r>
+        <w:rPr>
+          <w:rFonts w:ascii="Consolas" w:hAnsi="Consolas"/>
+          <w:color w:val="4EC9B0"/>
+          <w:sz w:val="21"/>
+          <w:szCs w:val="21"/>
+        </w:rPr>
+        <w:t>collections</w:t>
+      </w:r>
+      <w:r>
+        <w:rPr>
+          <w:rFonts w:ascii="Consolas" w:hAnsi="Consolas"/>
+          <w:color w:val="CCCCCC"/>
+          <w:sz w:val="21"/>
+          <w:szCs w:val="21"/>
+        </w:rPr>
+        <w:t xml:space="preserve"> </w:t>
+      </w:r>
+      <w:r>
+        <w:rPr>
+          <w:rFonts w:ascii="Consolas" w:hAnsi="Consolas"/>
+          <w:color w:val="C586C0"/>
+          <w:sz w:val="21"/>
+          <w:szCs w:val="21"/>
+        </w:rPr>
+        <w:t>import</w:t>
+      </w:r>
+      <w:r>
+        <w:rPr>
+          <w:rFonts w:ascii="Consolas" w:hAnsi="Consolas"/>
+          <w:color w:val="CCCCCC"/>
+          <w:sz w:val="21"/>
+          <w:szCs w:val="21"/>
+        </w:rPr>
+        <w:t xml:space="preserve"> </w:t>
+      </w:r>
+      <w:proofErr w:type="spellStart"/>
+      <w:r>
+        <w:rPr>
+          <w:rFonts w:ascii="Consolas" w:hAnsi="Consolas"/>
+          <w:color w:val="4EC9B0"/>
+          <w:sz w:val="21"/>
+          <w:szCs w:val="21"/>
+        </w:rPr>
+        <w:t>defaultdict</w:t>
+      </w:r>
+      <w:proofErr w:type="spellEnd"/>
+    </w:p>
+    <w:p>
+      <w:pPr>
+        <w:shd w:val="clear" w:color="auto" w:fill="1F1F1F"/>
+        <w:spacing w:line="285" w:lineRule="atLeast"/>
+        <w:rPr>
+          <w:rFonts w:ascii="Consolas" w:hAnsi="Consolas"/>
+          <w:color w:val="CCCCCC"/>
+          <w:sz w:val="21"/>
+          <w:szCs w:val="21"/>
+        </w:rPr>
+      </w:pPr>
+      <w:proofErr w:type="gramStart"/>
+      <w:r>
+        <w:rPr>
+          <w:rFonts w:ascii="Consolas" w:hAnsi="Consolas"/>
+          <w:color w:val="569CD6"/>
+          <w:sz w:val="21"/>
+          <w:szCs w:val="21"/>
+        </w:rPr>
+        <w:t>class</w:t>
+      </w:r>
+      <w:proofErr w:type="gramEnd"/>
+      <w:r>
+        <w:rPr>
+          <w:rFonts w:ascii="Consolas" w:hAnsi="Consolas"/>
+          <w:color w:val="CCCCCC"/>
+          <w:sz w:val="21"/>
+          <w:szCs w:val="21"/>
+        </w:rPr>
+        <w:t xml:space="preserve"> </w:t>
+      </w:r>
+      <w:r>
+        <w:rPr>
+          <w:rFonts w:ascii="Consolas" w:hAnsi="Consolas"/>
+          <w:color w:val="4EC9B0"/>
+          <w:sz w:val="21"/>
+          <w:szCs w:val="21"/>
+        </w:rPr>
+        <w:t>Solution</w:t>
+      </w:r>
+      <w:r>
+        <w:rPr>
+          <w:rFonts w:ascii="Consolas" w:hAnsi="Consolas"/>
+          <w:color w:val="CCCCCC"/>
+          <w:sz w:val="21"/>
+          <w:szCs w:val="21"/>
+        </w:rPr>
+        <w:t>:</w:t>
+      </w:r>
+    </w:p>
+    <w:p>
+      <w:pPr>
+        <w:shd w:val="clear" w:color="auto" w:fill="1F1F1F"/>
+        <w:spacing w:line="285" w:lineRule="atLeast"/>
+        <w:rPr>
+          <w:rFonts w:ascii="Consolas" w:hAnsi="Consolas"/>
+          <w:color w:val="CCCCCC"/>
+          <w:sz w:val="21"/>
+          <w:szCs w:val="21"/>
+        </w:rPr>
+      </w:pPr>
+      <w:r>
+        <w:rPr>
+          <w:rFonts w:ascii="Consolas" w:hAnsi="Consolas"/>
+          <w:color w:val="CCCCCC"/>
+          <w:sz w:val="21"/>
+          <w:szCs w:val="21"/>
+        </w:rPr>
+        <w:t xml:space="preserve">    </w:t>
+      </w:r>
+      <w:proofErr w:type="spellStart"/>
+      <w:proofErr w:type="gramStart"/>
+      <w:r>
+        <w:rPr>
+          <w:rFonts w:ascii="Consolas" w:hAnsi="Consolas"/>
+          <w:color w:val="569CD6"/>
+          <w:sz w:val="21"/>
+          <w:szCs w:val="21"/>
+        </w:rPr>
+        <w:t>def</w:t>
+      </w:r>
+      <w:proofErr w:type="spellEnd"/>
+      <w:proofErr w:type="gramEnd"/>
+      <w:r>
+        <w:rPr>
+          <w:rFonts w:ascii="Consolas" w:hAnsi="Consolas"/>
+          <w:color w:val="CCCCCC"/>
+          <w:sz w:val="21"/>
+          <w:szCs w:val="21"/>
+        </w:rPr>
+        <w:t xml:space="preserve"> </w:t>
+      </w:r>
+      <w:proofErr w:type="spellStart"/>
+      <w:r>
+        <w:rPr>
+          <w:rFonts w:ascii="Consolas" w:hAnsi="Consolas"/>
+          <w:color w:val="DCDCAA"/>
+          <w:sz w:val="21"/>
+          <w:szCs w:val="21"/>
+        </w:rPr>
+        <w:t>countMaxOrSubsets</w:t>
+      </w:r>
+      <w:proofErr w:type="spellEnd"/>
+      <w:r>
+        <w:rPr>
+          <w:rFonts w:ascii="Consolas" w:hAnsi="Consolas"/>
+          <w:color w:val="CCCCCC"/>
+          <w:sz w:val="21"/>
+          <w:szCs w:val="21"/>
+        </w:rPr>
+        <w:t>(</w:t>
+      </w:r>
+      <w:r>
+        <w:rPr>
+          <w:rFonts w:ascii="Consolas" w:hAnsi="Consolas"/>
+          <w:color w:val="9CDCFE"/>
+          <w:sz w:val="21"/>
+          <w:szCs w:val="21"/>
+        </w:rPr>
+        <w:t>self</w:t>
+      </w:r>
+      <w:r>
+        <w:rPr>
+          <w:rFonts w:ascii="Consolas" w:hAnsi="Consolas"/>
+          <w:color w:val="CCCCCC"/>
+          <w:sz w:val="21"/>
+          <w:szCs w:val="21"/>
+        </w:rPr>
+        <w:t xml:space="preserve">, </w:t>
+      </w:r>
+      <w:proofErr w:type="spellStart"/>
+      <w:r>
+        <w:rPr>
+          <w:rFonts w:ascii="Consolas" w:hAnsi="Consolas"/>
+          <w:color w:val="9CDCFE"/>
+          <w:sz w:val="21"/>
+          <w:szCs w:val="21"/>
+        </w:rPr>
+        <w:t>nums</w:t>
+      </w:r>
+      <w:proofErr w:type="spellEnd"/>
+      <w:r>
+        <w:rPr>
+          <w:rFonts w:ascii="Consolas" w:hAnsi="Consolas"/>
+          <w:color w:val="CCCCCC"/>
+          <w:sz w:val="21"/>
+          <w:szCs w:val="21"/>
+        </w:rPr>
+        <w:t>: List[</w:t>
+      </w:r>
+      <w:proofErr w:type="spellStart"/>
+      <w:r>
+        <w:rPr>
+          <w:rFonts w:ascii="Consolas" w:hAnsi="Consolas"/>
+          <w:color w:val="4EC9B0"/>
+          <w:sz w:val="21"/>
+          <w:szCs w:val="21"/>
+        </w:rPr>
+        <w:t>int</w:t>
+      </w:r>
+      <w:proofErr w:type="spellEnd"/>
+      <w:r>
+        <w:rPr>
+          <w:rFonts w:ascii="Consolas" w:hAnsi="Consolas"/>
+          <w:color w:val="CCCCCC"/>
+          <w:sz w:val="21"/>
+          <w:szCs w:val="21"/>
+        </w:rPr>
+        <w:t xml:space="preserve">]) -&gt; </w:t>
+      </w:r>
+      <w:proofErr w:type="spellStart"/>
+      <w:r>
+        <w:rPr>
+          <w:rFonts w:ascii="Consolas" w:hAnsi="Consolas"/>
+          <w:color w:val="4EC9B0"/>
+          <w:sz w:val="21"/>
+          <w:szCs w:val="21"/>
+        </w:rPr>
+        <w:t>int</w:t>
+      </w:r>
+      <w:proofErr w:type="spellEnd"/>
+      <w:r>
+        <w:rPr>
+          <w:rFonts w:ascii="Consolas" w:hAnsi="Consolas"/>
+          <w:color w:val="CCCCCC"/>
+          <w:sz w:val="21"/>
+          <w:szCs w:val="21"/>
+        </w:rPr>
+        <w:t>:</w:t>
+      </w:r>
+    </w:p>
+    <w:p>
+      <w:pPr>
+        <w:shd w:val="clear" w:color="auto" w:fill="1F1F1F"/>
+        <w:spacing w:line="285" w:lineRule="atLeast"/>
+        <w:rPr>
+          <w:rFonts w:ascii="Consolas" w:hAnsi="Consolas"/>
+          <w:color w:val="CCCCCC"/>
+          <w:sz w:val="21"/>
+          <w:szCs w:val="21"/>
+        </w:rPr>
+      </w:pPr>
+      <w:r>
+        <w:rPr>
+          <w:rFonts w:ascii="Consolas" w:hAnsi="Consolas"/>
+          <w:color w:val="CCCCCC"/>
+          <w:sz w:val="21"/>
+          <w:szCs w:val="21"/>
+        </w:rPr>
+        <w:t xml:space="preserve">        </w:t>
+      </w:r>
+      <w:proofErr w:type="spellStart"/>
+      <w:proofErr w:type="gramStart"/>
+      <w:r>
+        <w:rPr>
+          <w:rFonts w:ascii="Consolas" w:hAnsi="Consolas"/>
+          <w:color w:val="569CD6"/>
+          <w:sz w:val="21"/>
+          <w:szCs w:val="21"/>
+        </w:rPr>
+        <w:t>def</w:t>
+      </w:r>
+      <w:proofErr w:type="spellEnd"/>
+      <w:proofErr w:type="gramEnd"/>
+      <w:r>
+        <w:rPr>
+          <w:rFonts w:ascii="Consolas" w:hAnsi="Consolas"/>
+          <w:color w:val="CCCCCC"/>
+          <w:sz w:val="21"/>
+          <w:szCs w:val="21"/>
+        </w:rPr>
+        <w:t xml:space="preserve"> </w:t>
+      </w:r>
+      <w:proofErr w:type="spellStart"/>
+      <w:r>
+        <w:rPr>
+          <w:rFonts w:ascii="Consolas" w:hAnsi="Consolas"/>
+          <w:color w:val="DCDCAA"/>
+          <w:sz w:val="21"/>
+          <w:szCs w:val="21"/>
+        </w:rPr>
+        <w:t>dfs</w:t>
+      </w:r>
+      <w:proofErr w:type="spellEnd"/>
+      <w:r>
+        <w:rPr>
+          <w:rFonts w:ascii="Consolas" w:hAnsi="Consolas"/>
+          <w:color w:val="CCCCCC"/>
+          <w:sz w:val="21"/>
+          <w:szCs w:val="21"/>
+        </w:rPr>
+        <w:t>(</w:t>
+      </w:r>
+      <w:proofErr w:type="spellStart"/>
+      <w:r>
+        <w:rPr>
+          <w:rFonts w:ascii="Consolas" w:hAnsi="Consolas"/>
+          <w:color w:val="9CDCFE"/>
+          <w:sz w:val="21"/>
+          <w:szCs w:val="21"/>
+        </w:rPr>
+        <w:t>i</w:t>
+      </w:r>
+      <w:r>
+        <w:rPr>
+          <w:rFonts w:ascii="Consolas" w:hAnsi="Consolas"/>
+          <w:color w:val="CCCCCC"/>
+          <w:sz w:val="21"/>
+          <w:szCs w:val="21"/>
+        </w:rPr>
+        <w:t>,</w:t>
+      </w:r>
+      <w:r>
+        <w:rPr>
+          <w:rFonts w:ascii="Consolas" w:hAnsi="Consolas"/>
+          <w:color w:val="9CDCFE"/>
+          <w:sz w:val="21"/>
+          <w:szCs w:val="21"/>
+        </w:rPr>
+        <w:t>c</w:t>
+      </w:r>
+      <w:proofErr w:type="spellEnd"/>
+      <w:r>
+        <w:rPr>
+          <w:rFonts w:ascii="Consolas" w:hAnsi="Consolas"/>
+          <w:color w:val="CCCCCC"/>
+          <w:sz w:val="21"/>
+          <w:szCs w:val="21"/>
+        </w:rPr>
+        <w:t>):</w:t>
+      </w:r>
+    </w:p>
+    <w:p>
+      <w:pPr>
+        <w:shd w:val="clear" w:color="auto" w:fill="1F1F1F"/>
+        <w:spacing w:line="285" w:lineRule="atLeast"/>
+        <w:rPr>
+          <w:rFonts w:ascii="Consolas" w:hAnsi="Consolas"/>
+          <w:color w:val="CCCCCC"/>
+          <w:sz w:val="21"/>
+          <w:szCs w:val="21"/>
+        </w:rPr>
+      </w:pPr>
+      <w:r>
+        <w:rPr>
+          <w:rFonts w:ascii="Consolas" w:hAnsi="Consolas"/>
+          <w:color w:val="CCCCCC"/>
+          <w:sz w:val="21"/>
+          <w:szCs w:val="21"/>
+        </w:rPr>
+        <w:t xml:space="preserve">            </w:t>
+      </w:r>
+      <w:proofErr w:type="gramStart"/>
+      <w:r>
+        <w:rPr>
+          <w:rFonts w:ascii="Consolas" w:hAnsi="Consolas"/>
+          <w:color w:val="C586C0"/>
+          <w:sz w:val="21"/>
+          <w:szCs w:val="21"/>
+        </w:rPr>
+        <w:t>if</w:t>
+      </w:r>
+      <w:proofErr w:type="gramEnd"/>
+      <w:r>
+        <w:rPr>
+          <w:rFonts w:ascii="Consolas" w:hAnsi="Consolas"/>
+          <w:color w:val="CCCCCC"/>
+          <w:sz w:val="21"/>
+          <w:szCs w:val="21"/>
+        </w:rPr>
+        <w:t xml:space="preserve"> </w:t>
+      </w:r>
+      <w:proofErr w:type="spellStart"/>
+      <w:r>
+        <w:rPr>
+          <w:rFonts w:ascii="Consolas" w:hAnsi="Consolas"/>
+          <w:color w:val="9CDCFE"/>
+          <w:sz w:val="21"/>
+          <w:szCs w:val="21"/>
+        </w:rPr>
+        <w:t>i</w:t>
+      </w:r>
+      <w:proofErr w:type="spellEnd"/>
+      <w:r>
+        <w:rPr>
+          <w:rFonts w:ascii="Consolas" w:hAnsi="Consolas"/>
+          <w:color w:val="D4D4D4"/>
+          <w:sz w:val="21"/>
+          <w:szCs w:val="21"/>
+        </w:rPr>
+        <w:t>==</w:t>
+      </w:r>
+      <w:proofErr w:type="spellStart"/>
+      <w:r>
+        <w:rPr>
+          <w:rFonts w:ascii="Consolas" w:hAnsi="Consolas"/>
+          <w:color w:val="DCDCAA"/>
+          <w:sz w:val="21"/>
+          <w:szCs w:val="21"/>
+        </w:rPr>
+        <w:t>len</w:t>
+      </w:r>
+      <w:proofErr w:type="spellEnd"/>
+      <w:r>
+        <w:rPr>
+          <w:rFonts w:ascii="Consolas" w:hAnsi="Consolas"/>
+          <w:color w:val="CCCCCC"/>
+          <w:sz w:val="21"/>
+          <w:szCs w:val="21"/>
+        </w:rPr>
+        <w:t>(</w:t>
+      </w:r>
+      <w:proofErr w:type="spellStart"/>
+      <w:r>
+        <w:rPr>
+          <w:rFonts w:ascii="Consolas" w:hAnsi="Consolas"/>
+          <w:color w:val="9CDCFE"/>
+          <w:sz w:val="21"/>
+          <w:szCs w:val="21"/>
+        </w:rPr>
+        <w:t>nums</w:t>
+      </w:r>
+      <w:proofErr w:type="spellEnd"/>
+      <w:r>
+        <w:rPr>
+          <w:rFonts w:ascii="Consolas" w:hAnsi="Consolas"/>
+          <w:color w:val="CCCCCC"/>
+          <w:sz w:val="21"/>
+          <w:szCs w:val="21"/>
+        </w:rPr>
+        <w:t>):</w:t>
+      </w:r>
+    </w:p>
+    <w:p>
+      <w:pPr>
+        <w:shd w:val="clear" w:color="auto" w:fill="1F1F1F"/>
+        <w:spacing w:line="285" w:lineRule="atLeast"/>
+        <w:rPr>
+          <w:rFonts w:ascii="Consolas" w:hAnsi="Consolas"/>
+          <w:color w:val="CCCCCC"/>
+          <w:sz w:val="21"/>
+          <w:szCs w:val="21"/>
+        </w:rPr>
+      </w:pPr>
+      <w:r>
+        <w:rPr>
+          <w:rFonts w:ascii="Consolas" w:hAnsi="Consolas"/>
+          <w:color w:val="CCCCCC"/>
+          <w:sz w:val="21"/>
+          <w:szCs w:val="21"/>
+        </w:rPr>
+        <w:t xml:space="preserve">                </w:t>
+      </w:r>
+      <w:proofErr w:type="spellStart"/>
+      <w:proofErr w:type="gramStart"/>
+      <w:r>
+        <w:rPr>
+          <w:rFonts w:ascii="Consolas" w:hAnsi="Consolas"/>
+          <w:color w:val="9CDCFE"/>
+          <w:sz w:val="21"/>
+          <w:szCs w:val="21"/>
+        </w:rPr>
+        <w:t>dd</w:t>
+      </w:r>
+      <w:proofErr w:type="spellEnd"/>
+      <w:r>
+        <w:rPr>
+          <w:rFonts w:ascii="Consolas" w:hAnsi="Consolas"/>
+          <w:color w:val="CCCCCC"/>
+          <w:sz w:val="21"/>
+          <w:szCs w:val="21"/>
+        </w:rPr>
+        <w:t>[</w:t>
+      </w:r>
+      <w:proofErr w:type="gramEnd"/>
+      <w:r>
+        <w:rPr>
+          <w:rFonts w:ascii="Consolas" w:hAnsi="Consolas"/>
+          <w:color w:val="9CDCFE"/>
+          <w:sz w:val="21"/>
+          <w:szCs w:val="21"/>
+        </w:rPr>
+        <w:t>c</w:t>
+      </w:r>
+      <w:r>
+        <w:rPr>
+          <w:rFonts w:ascii="Consolas" w:hAnsi="Consolas"/>
+          <w:color w:val="CCCCCC"/>
+          <w:sz w:val="21"/>
+          <w:szCs w:val="21"/>
+        </w:rPr>
+        <w:t>]</w:t>
+      </w:r>
+      <w:r>
+        <w:rPr>
+          <w:rFonts w:ascii="Consolas" w:hAnsi="Consolas"/>
+          <w:color w:val="D4D4D4"/>
+          <w:sz w:val="21"/>
+          <w:szCs w:val="21"/>
+        </w:rPr>
+        <w:t>+=</w:t>
+      </w:r>
+      <w:r>
+        <w:rPr>
+          <w:rFonts w:ascii="Consolas" w:hAnsi="Consolas"/>
+          <w:color w:val="B5CEA8"/>
+          <w:sz w:val="21"/>
+          <w:szCs w:val="21"/>
+        </w:rPr>
+        <w:t>1</w:t>
+      </w:r>
+    </w:p>
+    <w:p>
+      <w:pPr>
+        <w:shd w:val="clear" w:color="auto" w:fill="1F1F1F"/>
+        <w:spacing w:line="285" w:lineRule="atLeast"/>
+        <w:rPr>
+          <w:rFonts w:ascii="Consolas" w:hAnsi="Consolas"/>
+          <w:color w:val="CCCCCC"/>
+          <w:sz w:val="21"/>
+          <w:szCs w:val="21"/>
+        </w:rPr>
+      </w:pPr>
+      <w:r>
+        <w:rPr>
+          <w:rFonts w:ascii="Consolas" w:hAnsi="Consolas"/>
+          <w:color w:val="CCCCCC"/>
+          <w:sz w:val="21"/>
+          <w:szCs w:val="21"/>
+        </w:rPr>
+        <w:t xml:space="preserve">                </w:t>
+      </w:r>
+      <w:proofErr w:type="gramStart"/>
+      <w:r>
+        <w:rPr>
+          <w:rFonts w:ascii="Consolas" w:hAnsi="Consolas"/>
+          <w:color w:val="C586C0"/>
+          <w:sz w:val="21"/>
+          <w:szCs w:val="21"/>
+        </w:rPr>
+        <w:t>return</w:t>
+      </w:r>
+      <w:proofErr w:type="gramEnd"/>
+      <w:r>
+        <w:rPr>
+          <w:rFonts w:ascii="Consolas" w:hAnsi="Consolas"/>
+          <w:color w:val="CCCCCC"/>
+          <w:sz w:val="21"/>
+          <w:szCs w:val="21"/>
+        </w:rPr>
+        <w:t xml:space="preserve"> </w:t>
+      </w:r>
+    </w:p>
+    <w:p>
+      <w:pPr>
+        <w:shd w:val="clear" w:color="auto" w:fill="1F1F1F"/>
+        <w:spacing w:line="285" w:lineRule="atLeast"/>
+        <w:rPr>
+          <w:rFonts w:ascii="Consolas" w:hAnsi="Consolas"/>
+          <w:color w:val="CCCCCC"/>
+          <w:sz w:val="21"/>
+          <w:szCs w:val="21"/>
+        </w:rPr>
+      </w:pPr>
+      <w:r>
+        <w:rPr>
+          <w:rFonts w:ascii="Consolas" w:hAnsi="Consolas"/>
+          <w:color w:val="CCCCCC"/>
+          <w:sz w:val="21"/>
+          <w:szCs w:val="21"/>
+        </w:rPr>
+        <w:t xml:space="preserve">            </w:t>
+      </w:r>
+      <w:proofErr w:type="spellStart"/>
+      <w:proofErr w:type="gramStart"/>
+      <w:r>
+        <w:rPr>
+          <w:rFonts w:ascii="Consolas" w:hAnsi="Consolas"/>
+          <w:color w:val="DCDCAA"/>
+          <w:sz w:val="21"/>
+          <w:szCs w:val="21"/>
+        </w:rPr>
+        <w:t>dfs</w:t>
+      </w:r>
+      <w:proofErr w:type="spellEnd"/>
+      <w:r>
+        <w:rPr>
+          <w:rFonts w:ascii="Consolas" w:hAnsi="Consolas"/>
+          <w:color w:val="CCCCCC"/>
+          <w:sz w:val="21"/>
+          <w:szCs w:val="21"/>
+        </w:rPr>
+        <w:t>(</w:t>
+      </w:r>
+      <w:proofErr w:type="gramEnd"/>
+      <w:r>
+        <w:rPr>
+          <w:rFonts w:ascii="Consolas" w:hAnsi="Consolas"/>
+          <w:color w:val="9CDCFE"/>
+          <w:sz w:val="21"/>
+          <w:szCs w:val="21"/>
+        </w:rPr>
+        <w:t>i</w:t>
+      </w:r>
+      <w:r>
+        <w:rPr>
+          <w:rFonts w:ascii="Consolas" w:hAnsi="Consolas"/>
+          <w:color w:val="D4D4D4"/>
+          <w:sz w:val="21"/>
+          <w:szCs w:val="21"/>
+        </w:rPr>
+        <w:t>+</w:t>
+      </w:r>
+      <w:r>
+        <w:rPr>
+          <w:rFonts w:ascii="Consolas" w:hAnsi="Consolas"/>
+          <w:color w:val="B5CEA8"/>
+          <w:sz w:val="21"/>
+          <w:szCs w:val="21"/>
+        </w:rPr>
+        <w:t>1</w:t>
+      </w:r>
+      <w:r>
+        <w:rPr>
+          <w:rFonts w:ascii="Consolas" w:hAnsi="Consolas"/>
+          <w:color w:val="CCCCCC"/>
+          <w:sz w:val="21"/>
+          <w:szCs w:val="21"/>
+        </w:rPr>
+        <w:t xml:space="preserve">, </w:t>
+      </w:r>
+      <w:proofErr w:type="spellStart"/>
+      <w:r>
+        <w:rPr>
+          <w:rFonts w:ascii="Consolas" w:hAnsi="Consolas"/>
+          <w:color w:val="9CDCFE"/>
+          <w:sz w:val="21"/>
+          <w:szCs w:val="21"/>
+        </w:rPr>
+        <w:t>c</w:t>
+      </w:r>
+      <w:r>
+        <w:rPr>
+          <w:rFonts w:ascii="Consolas" w:hAnsi="Consolas"/>
+          <w:color w:val="D4D4D4"/>
+          <w:sz w:val="21"/>
+          <w:szCs w:val="21"/>
+        </w:rPr>
+        <w:t>|</w:t>
+      </w:r>
+      <w:r>
+        <w:rPr>
+          <w:rFonts w:ascii="Consolas" w:hAnsi="Consolas"/>
+          <w:color w:val="9CDCFE"/>
+          <w:sz w:val="21"/>
+          <w:szCs w:val="21"/>
+        </w:rPr>
+        <w:t>nums</w:t>
+      </w:r>
+      <w:proofErr w:type="spellEnd"/>
+      <w:r>
+        <w:rPr>
+          <w:rFonts w:ascii="Consolas" w:hAnsi="Consolas"/>
+          <w:color w:val="CCCCCC"/>
+          <w:sz w:val="21"/>
+          <w:szCs w:val="21"/>
+        </w:rPr>
+        <w:t>[</w:t>
+      </w:r>
+      <w:proofErr w:type="spellStart"/>
+      <w:r>
+        <w:rPr>
+          <w:rFonts w:ascii="Consolas" w:hAnsi="Consolas"/>
+          <w:color w:val="9CDCFE"/>
+          <w:sz w:val="21"/>
+          <w:szCs w:val="21"/>
+        </w:rPr>
+        <w:t>i</w:t>
+      </w:r>
+      <w:proofErr w:type="spellEnd"/>
+      <w:r>
+        <w:rPr>
+          <w:rFonts w:ascii="Consolas" w:hAnsi="Consolas"/>
+          <w:color w:val="CCCCCC"/>
+          <w:sz w:val="21"/>
+          <w:szCs w:val="21"/>
+        </w:rPr>
+        <w:t>])</w:t>
+      </w:r>
+    </w:p>
+    <w:p>
+      <w:pPr>
+        <w:shd w:val="clear" w:color="auto" w:fill="1F1F1F"/>
+        <w:spacing w:line="285" w:lineRule="atLeast"/>
+        <w:rPr>
+          <w:rFonts w:ascii="Consolas" w:hAnsi="Consolas"/>
+          <w:color w:val="CCCCCC"/>
+          <w:sz w:val="21"/>
+          <w:szCs w:val="21"/>
+        </w:rPr>
+      </w:pPr>
+      <w:r>
+        <w:rPr>
+          <w:rFonts w:ascii="Consolas" w:hAnsi="Consolas"/>
+          <w:color w:val="CCCCCC"/>
+          <w:sz w:val="21"/>
+          <w:szCs w:val="21"/>
+        </w:rPr>
+        <w:t xml:space="preserve">            </w:t>
+      </w:r>
+      <w:proofErr w:type="spellStart"/>
+      <w:proofErr w:type="gramStart"/>
+      <w:r>
+        <w:rPr>
+          <w:rFonts w:ascii="Consolas" w:hAnsi="Consolas"/>
+          <w:color w:val="DCDCAA"/>
+          <w:sz w:val="21"/>
+          <w:szCs w:val="21"/>
+        </w:rPr>
+        <w:t>dfs</w:t>
+      </w:r>
+      <w:proofErr w:type="spellEnd"/>
+      <w:r>
+        <w:rPr>
+          <w:rFonts w:ascii="Consolas" w:hAnsi="Consolas"/>
+          <w:color w:val="CCCCCC"/>
+          <w:sz w:val="21"/>
+          <w:szCs w:val="21"/>
+        </w:rPr>
+        <w:t>(</w:t>
+      </w:r>
+      <w:proofErr w:type="gramEnd"/>
+      <w:r>
+        <w:rPr>
+          <w:rFonts w:ascii="Consolas" w:hAnsi="Consolas"/>
+          <w:color w:val="9CDCFE"/>
+          <w:sz w:val="21"/>
+          <w:szCs w:val="21"/>
+        </w:rPr>
+        <w:t>i</w:t>
+      </w:r>
+      <w:r>
+        <w:rPr>
+          <w:rFonts w:ascii="Consolas" w:hAnsi="Consolas"/>
+          <w:color w:val="D4D4D4"/>
+          <w:sz w:val="21"/>
+          <w:szCs w:val="21"/>
+        </w:rPr>
+        <w:t>+</w:t>
+      </w:r>
+      <w:r>
+        <w:rPr>
+          <w:rFonts w:ascii="Consolas" w:hAnsi="Consolas"/>
+          <w:color w:val="B5CEA8"/>
+          <w:sz w:val="21"/>
+          <w:szCs w:val="21"/>
+        </w:rPr>
+        <w:t>1</w:t>
+      </w:r>
+      <w:r>
+        <w:rPr>
+          <w:rFonts w:ascii="Consolas" w:hAnsi="Consolas"/>
+          <w:color w:val="CCCCCC"/>
+          <w:sz w:val="21"/>
+          <w:szCs w:val="21"/>
+        </w:rPr>
+        <w:t>,</w:t>
+      </w:r>
+      <w:r>
+        <w:rPr>
+          <w:rFonts w:ascii="Consolas" w:hAnsi="Consolas"/>
+          <w:color w:val="9CDCFE"/>
+          <w:sz w:val="21"/>
+          <w:szCs w:val="21"/>
+        </w:rPr>
+        <w:t>c</w:t>
+      </w:r>
+      <w:r>
+        <w:rPr>
+          <w:rFonts w:ascii="Consolas" w:hAnsi="Consolas"/>
+          <w:color w:val="CCCCCC"/>
+          <w:sz w:val="21"/>
+          <w:szCs w:val="21"/>
+        </w:rPr>
+        <w:t>)</w:t>
+      </w:r>
+    </w:p>
+    <w:p>
+      <w:pPr>
+        <w:shd w:val="clear" w:color="auto" w:fill="1F1F1F"/>
+        <w:spacing w:line="285" w:lineRule="atLeast"/>
+        <w:rPr>
+          <w:rFonts w:ascii="Consolas" w:hAnsi="Consolas"/>
+          <w:color w:val="CCCCCC"/>
+          <w:sz w:val="21"/>
+          <w:szCs w:val="21"/>
+        </w:rPr>
+      </w:pPr>
+      <w:r>
+        <w:rPr>
+          <w:rFonts w:ascii="Consolas" w:hAnsi="Consolas"/>
+          <w:color w:val="CCCCCC"/>
+          <w:sz w:val="21"/>
+          <w:szCs w:val="21"/>
+        </w:rPr>
+        <w:t xml:space="preserve">        </w:t>
+      </w:r>
+    </w:p>
+    <w:p>
+      <w:pPr>
+        <w:shd w:val="clear" w:color="auto" w:fill="1F1F1F"/>
+        <w:spacing w:line="285" w:lineRule="atLeast"/>
+        <w:rPr>
+          <w:rFonts w:ascii="Consolas" w:hAnsi="Consolas"/>
+          <w:color w:val="CCCCCC"/>
+          <w:sz w:val="21"/>
+          <w:szCs w:val="21"/>
+        </w:rPr>
+      </w:pPr>
+      <w:r>
+        <w:rPr>
+          <w:rFonts w:ascii="Consolas" w:hAnsi="Consolas"/>
+          <w:color w:val="CCCCCC"/>
+          <w:sz w:val="21"/>
+          <w:szCs w:val="21"/>
+        </w:rPr>
+        <w:t xml:space="preserve">        </w:t>
+      </w:r>
+    </w:p>
+    <w:p>
+      <w:pPr>
+        <w:shd w:val="clear" w:color="auto" w:fill="1F1F1F"/>
+        <w:spacing w:line="285" w:lineRule="atLeast"/>
+        <w:rPr>
+          <w:rFonts w:ascii="Consolas" w:hAnsi="Consolas"/>
+          <w:color w:val="CCCCCC"/>
+          <w:sz w:val="21"/>
+          <w:szCs w:val="21"/>
+        </w:rPr>
+      </w:pPr>
+      <w:r>
+        <w:rPr>
+          <w:rFonts w:ascii="Consolas" w:hAnsi="Consolas"/>
+          <w:color w:val="CCCCCC"/>
+          <w:sz w:val="21"/>
+          <w:szCs w:val="21"/>
+        </w:rPr>
+        <w:t xml:space="preserve">        </w:t>
+      </w:r>
+      <w:proofErr w:type="spellStart"/>
+      <w:proofErr w:type="gramStart"/>
+      <w:r>
+        <w:rPr>
+          <w:rFonts w:ascii="Consolas" w:hAnsi="Consolas"/>
+          <w:color w:val="9CDCFE"/>
+          <w:sz w:val="21"/>
+          <w:szCs w:val="21"/>
+        </w:rPr>
+        <w:t>dd</w:t>
+      </w:r>
+      <w:proofErr w:type="spellEnd"/>
+      <w:proofErr w:type="gramEnd"/>
+      <w:r>
+        <w:rPr>
+          <w:rFonts w:ascii="Consolas" w:hAnsi="Consolas"/>
+          <w:color w:val="CCCCCC"/>
+          <w:sz w:val="21"/>
+          <w:szCs w:val="21"/>
+        </w:rPr>
+        <w:t xml:space="preserve"> </w:t>
+      </w:r>
+      <w:r>
+        <w:rPr>
+          <w:rFonts w:ascii="Consolas" w:hAnsi="Consolas"/>
+          <w:color w:val="D4D4D4"/>
+          <w:sz w:val="21"/>
+          <w:szCs w:val="21"/>
+        </w:rPr>
+        <w:t>=</w:t>
+      </w:r>
+      <w:r>
+        <w:rPr>
+          <w:rFonts w:ascii="Consolas" w:hAnsi="Consolas"/>
+          <w:color w:val="CCCCCC"/>
+          <w:sz w:val="21"/>
+          <w:szCs w:val="21"/>
+        </w:rPr>
+        <w:t xml:space="preserve"> </w:t>
+      </w:r>
+      <w:proofErr w:type="spellStart"/>
+      <w:r>
+        <w:rPr>
+          <w:rFonts w:ascii="Consolas" w:hAnsi="Consolas"/>
+          <w:color w:val="4EC9B0"/>
+          <w:sz w:val="21"/>
+          <w:szCs w:val="21"/>
+        </w:rPr>
+        <w:t>defaultdict</w:t>
+      </w:r>
+      <w:proofErr w:type="spellEnd"/>
+      <w:r>
+        <w:rPr>
+          <w:rFonts w:ascii="Consolas" w:hAnsi="Consolas"/>
+          <w:color w:val="CCCCCC"/>
+          <w:sz w:val="21"/>
+          <w:szCs w:val="21"/>
+        </w:rPr>
+        <w:t>(</w:t>
+      </w:r>
+      <w:proofErr w:type="spellStart"/>
+      <w:r>
+        <w:rPr>
+          <w:rFonts w:ascii="Consolas" w:hAnsi="Consolas"/>
+          <w:color w:val="4EC9B0"/>
+          <w:sz w:val="21"/>
+          <w:szCs w:val="21"/>
+        </w:rPr>
+        <w:t>int</w:t>
+      </w:r>
+      <w:proofErr w:type="spellEnd"/>
+      <w:r>
+        <w:rPr>
+          <w:rFonts w:ascii="Consolas" w:hAnsi="Consolas"/>
+          <w:color w:val="CCCCCC"/>
+          <w:sz w:val="21"/>
+          <w:szCs w:val="21"/>
+        </w:rPr>
+        <w:t>)</w:t>
+      </w:r>
+    </w:p>
+    <w:p>
+      <w:pPr>
+        <w:shd w:val="clear" w:color="auto" w:fill="1F1F1F"/>
+        <w:spacing w:line="285" w:lineRule="atLeast"/>
+        <w:rPr>
+          <w:rFonts w:ascii="Consolas" w:hAnsi="Consolas"/>
+          <w:color w:val="CCCCCC"/>
+          <w:sz w:val="21"/>
+          <w:szCs w:val="21"/>
+        </w:rPr>
+      </w:pPr>
+      <w:r>
+        <w:rPr>
+          <w:rFonts w:ascii="Consolas" w:hAnsi="Consolas"/>
+          <w:color w:val="CCCCCC"/>
+          <w:sz w:val="21"/>
+          <w:szCs w:val="21"/>
+        </w:rPr>
+        <w:t xml:space="preserve">        </w:t>
+      </w:r>
+      <w:proofErr w:type="spellStart"/>
+      <w:proofErr w:type="gramStart"/>
+      <w:r>
+        <w:rPr>
+          <w:rFonts w:ascii="Consolas" w:hAnsi="Consolas"/>
+          <w:color w:val="DCDCAA"/>
+          <w:sz w:val="21"/>
+          <w:szCs w:val="21"/>
+        </w:rPr>
+        <w:t>dfs</w:t>
+      </w:r>
+      <w:proofErr w:type="spellEnd"/>
+      <w:r>
+        <w:rPr>
+          <w:rFonts w:ascii="Consolas" w:hAnsi="Consolas"/>
+          <w:color w:val="CCCCCC"/>
+          <w:sz w:val="21"/>
+          <w:szCs w:val="21"/>
+        </w:rPr>
+        <w:t>(</w:t>
+      </w:r>
+      <w:proofErr w:type="gramEnd"/>
+      <w:r>
+        <w:rPr>
+          <w:rFonts w:ascii="Consolas" w:hAnsi="Consolas"/>
+          <w:color w:val="B5CEA8"/>
+          <w:sz w:val="21"/>
+          <w:szCs w:val="21"/>
+        </w:rPr>
+        <w:t>0</w:t>
+      </w:r>
+      <w:r>
+        <w:rPr>
+          <w:rFonts w:ascii="Consolas" w:hAnsi="Consolas"/>
+          <w:color w:val="CCCCCC"/>
+          <w:sz w:val="21"/>
+          <w:szCs w:val="21"/>
+        </w:rPr>
+        <w:t>,</w:t>
+      </w:r>
+      <w:r>
+        <w:rPr>
+          <w:rFonts w:ascii="Consolas" w:hAnsi="Consolas"/>
+          <w:color w:val="B5CEA8"/>
+          <w:sz w:val="21"/>
+          <w:szCs w:val="21"/>
+        </w:rPr>
+        <w:t>0</w:t>
+      </w:r>
+      <w:r>
+        <w:rPr>
+          <w:rFonts w:ascii="Consolas" w:hAnsi="Consolas"/>
+          <w:color w:val="CCCCCC"/>
+          <w:sz w:val="21"/>
+          <w:szCs w:val="21"/>
+        </w:rPr>
+        <w:t>)</w:t>
+      </w:r>
+    </w:p>
+    <w:p>
+      <w:pPr>
+        <w:shd w:val="clear" w:color="auto" w:fill="1F1F1F"/>
+        <w:spacing w:line="285" w:lineRule="atLeast"/>
+        <w:rPr>
+          <w:rFonts w:ascii="Consolas" w:hAnsi="Consolas"/>
+          <w:color w:val="CCCCCC"/>
+          <w:sz w:val="21"/>
+          <w:szCs w:val="21"/>
+        </w:rPr>
+      </w:pPr>
+      <w:r>
+        <w:rPr>
+          <w:rFonts w:ascii="Consolas" w:hAnsi="Consolas"/>
+          <w:color w:val="CCCCCC"/>
+          <w:sz w:val="21"/>
+          <w:szCs w:val="21"/>
+        </w:rPr>
+        <w:t xml:space="preserve">        </w:t>
+      </w:r>
+      <w:proofErr w:type="gramStart"/>
+      <w:r>
+        <w:rPr>
+          <w:rFonts w:ascii="Consolas" w:hAnsi="Consolas"/>
+          <w:color w:val="DCDCAA"/>
+          <w:sz w:val="21"/>
+          <w:szCs w:val="21"/>
+        </w:rPr>
+        <w:t>print</w:t>
+      </w:r>
+      <w:r>
+        <w:rPr>
+          <w:rFonts w:ascii="Consolas" w:hAnsi="Consolas"/>
+          <w:color w:val="CCCCCC"/>
+          <w:sz w:val="21"/>
+          <w:szCs w:val="21"/>
+        </w:rPr>
+        <w:t>(</w:t>
+      </w:r>
+      <w:proofErr w:type="spellStart"/>
+      <w:proofErr w:type="gramEnd"/>
+      <w:r>
+        <w:rPr>
+          <w:rFonts w:ascii="Consolas" w:hAnsi="Consolas"/>
+          <w:color w:val="9CDCFE"/>
+          <w:sz w:val="21"/>
+          <w:szCs w:val="21"/>
+        </w:rPr>
+        <w:t>dd</w:t>
+      </w:r>
+      <w:proofErr w:type="spellEnd"/>
+      <w:r>
+        <w:rPr>
+          <w:rFonts w:ascii="Consolas" w:hAnsi="Consolas"/>
+          <w:color w:val="CCCCCC"/>
+          <w:sz w:val="21"/>
+          <w:szCs w:val="21"/>
+        </w:rPr>
+        <w:t>)</w:t>
+      </w:r>
+    </w:p>
+    <w:p>
+      <w:pPr>
+        <w:shd w:val="clear" w:color="auto" w:fill="1F1F1F"/>
+        <w:spacing w:line="285" w:lineRule="atLeast"/>
+        <w:rPr>
+          <w:rFonts w:ascii="Consolas" w:hAnsi="Consolas"/>
+          <w:color w:val="CCCCCC"/>
+          <w:sz w:val="21"/>
+          <w:szCs w:val="21"/>
+        </w:rPr>
+      </w:pPr>
+      <w:r>
+        <w:rPr>
+          <w:rFonts w:ascii="Consolas" w:hAnsi="Consolas"/>
+          <w:color w:val="CCCCCC"/>
+          <w:sz w:val="21"/>
+          <w:szCs w:val="21"/>
+        </w:rPr>
+        <w:t xml:space="preserve">        </w:t>
+      </w:r>
+      <w:proofErr w:type="gramStart"/>
+      <w:r>
+        <w:rPr>
+          <w:rFonts w:ascii="Consolas" w:hAnsi="Consolas"/>
+          <w:color w:val="C586C0"/>
+          <w:sz w:val="21"/>
+          <w:szCs w:val="21"/>
+        </w:rPr>
+        <w:t>return</w:t>
+      </w:r>
+      <w:proofErr w:type="gramEnd"/>
+      <w:r>
+        <w:rPr>
+          <w:rFonts w:ascii="Consolas" w:hAnsi="Consolas"/>
+          <w:color w:val="CCCCCC"/>
+          <w:sz w:val="21"/>
+          <w:szCs w:val="21"/>
+        </w:rPr>
+        <w:t xml:space="preserve"> </w:t>
+      </w:r>
+      <w:proofErr w:type="spellStart"/>
+      <w:r>
+        <w:rPr>
+          <w:rFonts w:ascii="Consolas" w:hAnsi="Consolas"/>
+          <w:color w:val="9CDCFE"/>
+          <w:sz w:val="21"/>
+          <w:szCs w:val="21"/>
+        </w:rPr>
+        <w:t>dd</w:t>
+      </w:r>
+      <w:proofErr w:type="spellEnd"/>
+      <w:r>
+        <w:rPr>
+          <w:rFonts w:ascii="Consolas" w:hAnsi="Consolas"/>
+          <w:color w:val="CCCCCC"/>
+          <w:sz w:val="21"/>
+          <w:szCs w:val="21"/>
+        </w:rPr>
+        <w:t>[</w:t>
+      </w:r>
+      <w:r>
+        <w:rPr>
+          <w:rFonts w:ascii="Consolas" w:hAnsi="Consolas"/>
+          <w:color w:val="DCDCAA"/>
+          <w:sz w:val="21"/>
+          <w:szCs w:val="21"/>
+        </w:rPr>
+        <w:t>max</w:t>
+      </w:r>
+      <w:r>
+        <w:rPr>
+          <w:rFonts w:ascii="Consolas" w:hAnsi="Consolas"/>
+          <w:color w:val="CCCCCC"/>
+          <w:sz w:val="21"/>
+          <w:szCs w:val="21"/>
+        </w:rPr>
+        <w:t>(</w:t>
+      </w:r>
+      <w:proofErr w:type="spellStart"/>
+      <w:r>
+        <w:rPr>
+          <w:rFonts w:ascii="Consolas" w:hAnsi="Consolas"/>
+          <w:color w:val="9CDCFE"/>
+          <w:sz w:val="21"/>
+          <w:szCs w:val="21"/>
+        </w:rPr>
+        <w:t>dd</w:t>
+      </w:r>
+      <w:r>
+        <w:rPr>
+          <w:rFonts w:ascii="Consolas" w:hAnsi="Consolas"/>
+          <w:color w:val="CCCCCC"/>
+          <w:sz w:val="21"/>
+          <w:szCs w:val="21"/>
+        </w:rPr>
+        <w:t>.</w:t>
+      </w:r>
+      <w:r>
+        <w:rPr>
+          <w:rFonts w:ascii="Consolas" w:hAnsi="Consolas"/>
+          <w:color w:val="DCDCAA"/>
+          <w:sz w:val="21"/>
+          <w:szCs w:val="21"/>
+        </w:rPr>
+        <w:t>keys</w:t>
+      </w:r>
+      <w:proofErr w:type="spellEnd"/>
+      <w:r>
+        <w:rPr>
+          <w:rFonts w:ascii="Consolas" w:hAnsi="Consolas"/>
+          <w:color w:val="CCCCCC"/>
+          <w:sz w:val="21"/>
+          <w:szCs w:val="21"/>
+        </w:rPr>
+        <w:t>())]</w:t>
+      </w:r>
+    </w:p>
+    <w:p>
+      <w:pPr>
+        <w:shd w:val="clear" w:color="auto" w:fill="1F1F1F"/>
+        <w:spacing w:line="285" w:lineRule="atLeast"/>
+        <w:rPr>
+          <w:rFonts w:ascii="Consolas" w:hAnsi="Consolas"/>
+          <w:color w:val="CCCCCC"/>
+          <w:sz w:val="21"/>
+          <w:szCs w:val="21"/>
+        </w:rPr>
+      </w:pPr>
+      <w:bookmarkStart w:id="0" w:name="_GoBack"/>
+      <w:bookmarkEnd w:id="0"/>
+    </w:p>
+    <w:p/>
+    <w:p>
+      <w:r>
+        <w:t>1. To get subsets, use recursion</w:t>
+      </w:r>
+    </w:p>
+    <w:p>
+      <w:r>
+        <w:t>2. To get subarray, use 2 loops</w:t>
+      </w:r>
+    </w:p>
     <w:sectPr>
       <w:pgSz w:w="11906" w:h="16838"/>
       <w:pgMar w:top="720" w:right="720" w:bottom="720" w:left="720" w:header="708" w:footer="708" w:gutter="0"/>

</xml_diff>